<commit_message>
streams and component tables
</commit_message>
<xml_diff>
--- a/Operational Guide.docx
+++ b/Operational Guide.docx
@@ -1901,7 +1901,21 @@
             <w:rStyle w:val="Hyperlink"/>
             <w:noProof/>
           </w:rPr>
-          <w:t>Figure 3: Example file directory tree for P2P system</w:t>
+          <w:t xml:space="preserve">Figure 3: Example </w:t>
+        </w:r>
+        <w:r>
+          <w:rPr>
+            <w:rStyle w:val="Hyperlink"/>
+            <w:noProof/>
+          </w:rPr>
+          <w:t>module</w:t>
+        </w:r>
+        <w:r>
+          <w:rPr>
+            <w:rStyle w:val="Hyperlink"/>
+            <w:noProof/>
+          </w:rPr>
+          <w:t xml:space="preserve"> directory tree for P2P system</w:t>
         </w:r>
         <w:r>
           <w:rPr>
@@ -2189,7 +2203,14 @@
             <w:rStyle w:val="Hyperlink"/>
             <w:noProof/>
           </w:rPr>
-          <w:t>Figure 7: Stream class definition in sub-system input file</w:t>
+          <w:t xml:space="preserve">Figure 7: Stream class definition in sub-system input </w:t>
+        </w:r>
+        <w:r>
+          <w:rPr>
+            <w:rStyle w:val="Hyperlink"/>
+            <w:noProof/>
+          </w:rPr>
+          <w:t>module</w:t>
         </w:r>
         <w:r>
           <w:rPr>
@@ -2261,7 +2282,21 @@
             <w:rStyle w:val="Hyperlink"/>
             <w:noProof/>
           </w:rPr>
-          <w:t>Figure 8: Relevant inputs to be defined in input file for relevant subsystem</w:t>
+          <w:t xml:space="preserve">Figure 8: Relevant inputs to be defined in input </w:t>
+        </w:r>
+        <w:r>
+          <w:rPr>
+            <w:rStyle w:val="Hyperlink"/>
+            <w:noProof/>
+          </w:rPr>
+          <w:t>module</w:t>
+        </w:r>
+        <w:r>
+          <w:rPr>
+            <w:rStyle w:val="Hyperlink"/>
+            <w:noProof/>
+          </w:rPr>
+          <w:t xml:space="preserve"> for relevant subsystem</w:t>
         </w:r>
         <w:r>
           <w:rPr>
@@ -2423,7 +2458,7 @@
       <w:r>
         <w:fldChar w:fldCharType="separate"/>
       </w:r>
-      <w:hyperlink w:anchor="_Toc145336801" w:history="1">
+      <w:hyperlink w:anchor="_Toc146700641" w:history="1">
         <w:r>
           <w:rPr>
             <w:rStyle w:val="Hyperlink"/>
@@ -2450,7 +2485,79 @@
             <w:noProof/>
             <w:webHidden/>
           </w:rPr>
-          <w:instrText xml:space="preserve"> PAGEREF _Toc145336801 \h </w:instrText>
+          <w:instrText xml:space="preserve"> PAGEREF _Toc146700641 \h </w:instrText>
+        </w:r>
+        <w:r>
+          <w:rPr>
+            <w:noProof/>
+            <w:webHidden/>
+          </w:rPr>
+        </w:r>
+        <w:r>
+          <w:rPr>
+            <w:noProof/>
+            <w:webHidden/>
+          </w:rPr>
+          <w:fldChar w:fldCharType="separate"/>
+        </w:r>
+        <w:r>
+          <w:rPr>
+            <w:noProof/>
+            <w:webHidden/>
+          </w:rPr>
+          <w:t>16</w:t>
+        </w:r>
+        <w:r>
+          <w:rPr>
+            <w:noProof/>
+            <w:webHidden/>
+          </w:rPr>
+          <w:fldChar w:fldCharType="end"/>
+        </w:r>
+      </w:hyperlink>
+    </w:p>
+    <w:p>
+      <w:pPr>
+        <w:pStyle w:val="TableofFigures"/>
+        <w:tabs>
+          <w:tab w:val="right" w:leader="dot" w:pos="9350"/>
+        </w:tabs>
+        <w:rPr>
+          <w:rFonts w:asciiTheme="minorHAnsi" w:eastAsiaTheme="minorEastAsia" w:hAnsiTheme="minorHAnsi"/>
+          <w:noProof/>
+          <w:kern w:val="2"/>
+          <w:sz w:val="22"/>
+          <w14:ligatures w14:val="standardContextual"/>
+        </w:rPr>
+      </w:pPr>
+      <w:hyperlink w:anchor="_Toc146700642" w:history="1">
+        <w:r>
+          <w:rPr>
+            <w:rStyle w:val="Hyperlink"/>
+            <w:noProof/>
+          </w:rPr>
+          <w:t>Table 2: Component development summary</w:t>
+        </w:r>
+        <w:r>
+          <w:rPr>
+            <w:noProof/>
+            <w:webHidden/>
+          </w:rPr>
+          <w:tab/>
+        </w:r>
+        <w:r>
+          <w:rPr>
+            <w:noProof/>
+            <w:webHidden/>
+          </w:rPr>
+          <w:fldChar w:fldCharType="begin"/>
+        </w:r>
+        <w:r>
+          <w:rPr>
+            <w:noProof/>
+            <w:webHidden/>
+          </w:rPr>
+          <w:instrText xml:space="preserve"> PAGEREF _Toc146700642 \h </w:instrText>
         </w:r>
         <w:r>
           <w:rPr>
@@ -4132,7 +4239,13 @@
         <w:t>module</w:t>
       </w:r>
       <w:r>
-        <w:t xml:space="preserve">, a file ending in </w:t>
+        <w:t xml:space="preserve">, a </w:t>
+      </w:r>
+      <w:r>
+        <w:t>module</w:t>
+      </w:r>
+      <w:r>
+        <w:t xml:space="preserve"> ending in </w:t>
       </w:r>
       <w:r>
         <w:t>“.</w:t>
@@ -4185,7 +4298,19 @@
       </w:r>
       <w:proofErr w:type="spellEnd"/>
       <w:r>
-        <w:t xml:space="preserve"> file. The CWD is the folder that Python is operating inside. Thus, when files </w:t>
+        <w:t xml:space="preserve"> </w:t>
+      </w:r>
+      <w:r>
+        <w:t>module</w:t>
+      </w:r>
+      <w:r>
+        <w:t xml:space="preserve">. The CWD is the folder that Python is operating inside. Thus, when </w:t>
+      </w:r>
+      <w:r>
+        <w:t>module</w:t>
+      </w:r>
+      <w:r>
+        <w:t xml:space="preserve">s </w:t>
       </w:r>
       <w:r>
         <w:t>are in</w:t>
@@ -4201,7 +4326,13 @@
       </w:r>
       <w:r>
         <w:lastRenderedPageBreak/>
-        <w:t xml:space="preserve">The CWD must be continuously updated to match the file organization. </w:t>
+        <w:t xml:space="preserve">The CWD must be continuously updated to match the </w:t>
+      </w:r>
+      <w:r>
+        <w:t>module</w:t>
+      </w:r>
+      <w:r>
+        <w:t xml:space="preserve"> organization. </w:t>
       </w:r>
       <w:r>
         <w:t xml:space="preserve">Based on the structure shown in </w:t>
@@ -4228,7 +4359,13 @@
         <w:fldChar w:fldCharType="end"/>
       </w:r>
       <w:r>
-        <w:t xml:space="preserve">, this means that the associated files detailed in </w:t>
+        <w:t xml:space="preserve">, this means that the associated </w:t>
+      </w:r>
+      <w:r>
+        <w:t>module</w:t>
+      </w:r>
+      <w:r>
+        <w:t xml:space="preserve">s detailed in </w:t>
       </w:r>
       <w:r>
         <w:fldChar w:fldCharType="begin"/>
@@ -4255,7 +4392,13 @@
         <w:t xml:space="preserve"> section would all be in the “sub-system” folder. </w:t>
       </w:r>
       <w:r>
-        <w:t xml:space="preserve">An example file directory tree is shown in </w:t>
+        <w:t xml:space="preserve">An example </w:t>
+      </w:r>
+      <w:r>
+        <w:t>module</w:t>
+      </w:r>
+      <w:r>
+        <w:t xml:space="preserve"> directory tree is shown in </w:t>
       </w:r>
       <w:r>
         <w:fldChar w:fldCharType="begin"/>
@@ -4285,7 +4428,13 @@
         <w:t>to</w:t>
       </w:r>
       <w:r>
-        <w:t xml:space="preserve"> open and execute files with only a relative path, not specifying absolute paths. </w:t>
+        <w:t xml:space="preserve"> open and execute </w:t>
+      </w:r>
+      <w:r>
+        <w:t>module</w:t>
+      </w:r>
+      <w:r>
+        <w:t xml:space="preserve">s with only a relative path, not specifying absolute paths. </w:t>
       </w:r>
       <w:r>
         <w:t>For example</w:t>
@@ -4294,7 +4443,10 @@
         <w:t>,</w:t>
       </w:r>
       <w:r>
-        <w:t xml:space="preserve"> a relative path is just the file</w:t>
+        <w:t xml:space="preserve"> a relative path is just the </w:t>
+      </w:r>
+      <w:r>
+        <w:t>module</w:t>
       </w:r>
       <w:r>
         <w:t xml:space="preserve"> name</w:t>
@@ -4314,7 +4466,13 @@
         <w:t xml:space="preserve">. </w:t>
       </w:r>
       <w:r>
-        <w:t xml:space="preserve">It is important to note that even if a folder is located within the CWD, the CWD must be changed to that folder to access files in that folder. For example, the “AEZ” directory shown in </w:t>
+        <w:t xml:space="preserve">It is important to note that even if a folder is located within the CWD, the CWD must be changed to that folder to access </w:t>
+      </w:r>
+      <w:r>
+        <w:t>module</w:t>
+      </w:r>
+      <w:r>
+        <w:t xml:space="preserve">s in that folder. For example, the “AEZ” directory shown in </w:t>
       </w:r>
       <w:r>
         <w:fldChar w:fldCharType="begin"/>
@@ -4514,7 +4672,6 @@
         <w:rPr>
           <w:noProof/>
         </w:rPr>
-        <w:lastRenderedPageBreak/>
         <w:drawing>
           <wp:inline distT="0" distB="0" distL="0" distR="0" wp14:anchorId="5AC963A1" wp14:editId="592505AF">
             <wp:extent cx="5943600" cy="2977460"/>
@@ -4577,7 +4734,13 @@
       </w:fldSimple>
       <w:bookmarkEnd w:id="18"/>
       <w:r>
-        <w:t>: Example file directory tree for P2P system</w:t>
+        <w:t xml:space="preserve">: Example </w:t>
+      </w:r>
+      <w:r>
+        <w:t>module</w:t>
+      </w:r>
+      <w:r>
+        <w:t xml:space="preserve"> directory tree for P2P system</w:t>
       </w:r>
       <w:bookmarkEnd w:id="19"/>
     </w:p>
@@ -4733,6 +4896,7 @@
           <w:noProof/>
           <w:szCs w:val="24"/>
         </w:rPr>
+        <w:lastRenderedPageBreak/>
         <w:drawing>
           <wp:inline distT="0" distB="0" distL="0" distR="0" wp14:anchorId="5A21E206" wp14:editId="60E8DDFD">
             <wp:extent cx="6089043" cy="2409825"/>
@@ -4828,7 +4992,6 @@
     </w:p>
     <w:p>
       <w:r>
-        <w:lastRenderedPageBreak/>
         <w:t xml:space="preserve">For the sake of organization, cell stacks are one of the components to have a </w:t>
       </w:r>
       <w:r>
@@ -4976,7 +5139,13 @@
         <w:t xml:space="preserve"> for that component.</w:t>
       </w:r>
       <w:r>
-        <w:t xml:space="preserve"> These files are shown in the example directory for “</w:t>
+        <w:t xml:space="preserve"> These </w:t>
+      </w:r>
+      <w:r>
+        <w:t>module</w:t>
+      </w:r>
+      <w:r>
+        <w:t>s are shown in the example directory for “</w:t>
       </w:r>
       <w:proofErr w:type="spellStart"/>
       <w:r>
@@ -4996,7 +5165,13 @@
         <w:fldChar w:fldCharType="separate"/>
       </w:r>
       <w:r>
-        <w:t xml:space="preserve">Figure </w:t>
+        <w:t>Figur</w:t>
+      </w:r>
+      <w:r>
+        <w:t>e</w:t>
+      </w:r>
+      <w:r>
+        <w:t xml:space="preserve"> </w:t>
       </w:r>
       <w:r>
         <w:rPr>
@@ -5074,6 +5249,7 @@
       <w:bookmarkStart w:id="30" w:name="_Toc145336782"/>
       <w:bookmarkEnd w:id="28"/>
       <w:r>
+        <w:lastRenderedPageBreak/>
         <w:t>Sub-system</w:t>
       </w:r>
       <w:r>
@@ -5105,23 +5281,28 @@
         <w:fldChar w:fldCharType="begin"/>
       </w:r>
       <w:r>
-        <w:instrText xml:space="preserve"> REF _Ref126325293 \h </w:instrText>
+        <w:instrText xml:space="preserve"> REF _Ref146708814 \h </w:instrText>
       </w:r>
       <w:r>
         <w:fldChar w:fldCharType="separate"/>
       </w:r>
       <w:r>
-        <w:rPr>
-          <w:b/>
-          <w:bCs/>
-        </w:rPr>
-        <w:t>Error! Reference source not found.</w:t>
+        <w:t xml:space="preserve">Figure </w:t>
+      </w:r>
+      <w:r>
+        <w:rPr>
+          <w:noProof/>
+        </w:rPr>
+        <w:t>5</w:t>
       </w:r>
       <w:r>
         <w:fldChar w:fldCharType="end"/>
       </w:r>
       <w:r>
-        <w:t xml:space="preserve"> shows </w:t>
+        <w:t xml:space="preserve"> </w:t>
+      </w:r>
+      <w:r>
+        <w:t xml:space="preserve">shows </w:t>
       </w:r>
       <w:r>
         <w:t>all</w:t>
@@ -5142,7 +5323,6 @@
         <w:rPr>
           <w:noProof/>
         </w:rPr>
-        <w:lastRenderedPageBreak/>
         <w:drawing>
           <wp:inline distT="0" distB="0" distL="0" distR="0" wp14:anchorId="016265EA" wp14:editId="36EC72C9">
             <wp:extent cx="5926347" cy="4787096"/>
@@ -5191,6 +5371,7 @@
         <w:pStyle w:val="Caption"/>
       </w:pPr>
       <w:bookmarkStart w:id="31" w:name="_Toc145336796"/>
+      <w:bookmarkStart w:id="32" w:name="_Ref146708814"/>
       <w:r>
         <w:t xml:space="preserve">Figure </w:t>
       </w:r>
@@ -5202,6 +5383,7 @@
           <w:t>5</w:t>
         </w:r>
       </w:fldSimple>
+      <w:bookmarkEnd w:id="32"/>
       <w:r>
         <w:t>: Example control volume of AEZ sub-system within the P2P system</w:t>
       </w:r>
@@ -5213,28 +5395,85 @@
         <w:t xml:space="preserve">Each sub-system layer will have </w:t>
       </w:r>
       <w:r>
-        <w:t>3</w:t>
-      </w:r>
-      <w:r>
-        <w:t xml:space="preserve"> associated files, 1 input file</w:t>
+        <w:t>4</w:t>
+      </w:r>
+      <w:r>
+        <w:t xml:space="preserve"> associated </w:t>
+      </w:r>
+      <w:r>
+        <w:t>modules</w:t>
+      </w:r>
+      <w:r>
+        <w:t xml:space="preserve">, 1 input </w:t>
+      </w:r>
+      <w:r>
+        <w:t>module</w:t>
       </w:r>
       <w:r>
         <w:t xml:space="preserve">, </w:t>
       </w:r>
       <w:r>
-        <w:t>1 initialize file</w:t>
-      </w:r>
-      <w:r>
-        <w:t>, and 1 data file</w:t>
+        <w:t xml:space="preserve">1 initialize </w:t>
+      </w:r>
+      <w:r>
+        <w:t>module</w:t>
+      </w:r>
+      <w:r>
+        <w:t>,</w:t>
+      </w:r>
+      <w:r>
+        <w:t xml:space="preserve"> </w:t>
+      </w:r>
+      <w:r>
+        <w:t xml:space="preserve">1 data </w:t>
+      </w:r>
+      <w:r>
+        <w:t>module, and 1 execution module</w:t>
       </w:r>
       <w:r>
         <w:t xml:space="preserve">. </w:t>
       </w:r>
       <w:r>
-        <w:t xml:space="preserve">The input file is required to execute the initialize file, thus it is executed within the initialize file. </w:t>
-      </w:r>
-      <w:r>
-        <w:t xml:space="preserve">The input file is where the input conditions into </w:t>
+        <w:t xml:space="preserve">The input </w:t>
+      </w:r>
+      <w:r>
+        <w:t>module</w:t>
+      </w:r>
+      <w:r>
+        <w:t xml:space="preserve"> is required to </w:t>
+      </w:r>
+      <w:r>
+        <w:t>run</w:t>
+      </w:r>
+      <w:r>
+        <w:t xml:space="preserve"> the initialize </w:t>
+      </w:r>
+      <w:r>
+        <w:t>module</w:t>
+      </w:r>
+      <w:r>
+        <w:t xml:space="preserve">, thus it is </w:t>
+      </w:r>
+      <w:r>
+        <w:t>called and ran</w:t>
+      </w:r>
+      <w:r>
+        <w:t xml:space="preserve"> within the initialize </w:t>
+      </w:r>
+      <w:r>
+        <w:t>module</w:t>
+      </w:r>
+      <w:r>
+        <w:t xml:space="preserve">. </w:t>
+      </w:r>
+      <w:r>
+        <w:t xml:space="preserve">The input </w:t>
+      </w:r>
+      <w:r>
+        <w:t>module</w:t>
+      </w:r>
+      <w:r>
+        <w:t xml:space="preserve"> is where the input conditions into </w:t>
       </w:r>
       <w:r>
         <w:t xml:space="preserve">the initial component are defined. The required input parameters and other information will be explained in </w:t>
@@ -5273,7 +5512,31 @@
         <w:fldChar w:fldCharType="end"/>
       </w:r>
       <w:r>
-        <w:t xml:space="preserve"> sections. The initialize file is the written code to allow 1 component</w:t>
+        <w:t xml:space="preserve"> sections. The initialize </w:t>
+      </w:r>
+      <w:r>
+        <w:t>module</w:t>
+      </w:r>
+      <w:r>
+        <w:t xml:space="preserve"> is the written code </w:t>
+      </w:r>
+      <w:r>
+        <w:t>contain</w:t>
+      </w:r>
+      <w:r>
+        <w:t>ing</w:t>
+      </w:r>
+      <w:r>
+        <w:t xml:space="preserve"> the model logic </w:t>
+      </w:r>
+      <w:r>
+        <w:t xml:space="preserve">to </w:t>
+      </w:r>
+      <w:r>
+        <w:t>facilitate</w:t>
+      </w:r>
+      <w:r>
+        <w:t xml:space="preserve"> 1 component</w:t>
       </w:r>
       <w:r>
         <w:t>’</w:t>
@@ -5285,10 +5548,38 @@
         <w:t>should</w:t>
       </w:r>
       <w:r>
-        <w:t xml:space="preserve"> be made to the initialize file, these are all completed in the input file. </w:t>
-      </w:r>
-      <w:r>
-        <w:t xml:space="preserve">The data file is where plots and Excel sheets are generated to view and access the data. </w:t>
+        <w:t xml:space="preserve"> be made to the initialize </w:t>
+      </w:r>
+      <w:r>
+        <w:t>module</w:t>
+      </w:r>
+      <w:r>
+        <w:t xml:space="preserve">, </w:t>
+      </w:r>
+      <w:r>
+        <w:t xml:space="preserve">edits are </w:t>
+      </w:r>
+      <w:r>
+        <w:t xml:space="preserve">all completed in the input </w:t>
+      </w:r>
+      <w:r>
+        <w:t>module</w:t>
+      </w:r>
+      <w:r>
+        <w:t xml:space="preserve">. </w:t>
+      </w:r>
+      <w:r>
+        <w:t xml:space="preserve">The data </w:t>
+      </w:r>
+      <w:r>
+        <w:t>module</w:t>
+      </w:r>
+      <w:r>
+        <w:t xml:space="preserve"> is where plots and Excel sheets are generated to view and access the </w:t>
+      </w:r>
+      <w:r>
+        <w:lastRenderedPageBreak/>
+        <w:t xml:space="preserve">data. </w:t>
       </w:r>
       <w:r>
         <w:t>The naming formats for the input</w:t>
@@ -5300,10 +5591,16 @@
         <w:t>initialize</w:t>
       </w:r>
       <w:r>
-        <w:t>, and data</w:t>
-      </w:r>
-      <w:r>
-        <w:t xml:space="preserve"> files are “</w:t>
+        <w:t>, data</w:t>
+      </w:r>
+      <w:r>
+        <w:t xml:space="preserve"> </w:t>
+      </w:r>
+      <w:r>
+        <w:t>module</w:t>
+      </w:r>
+      <w:r>
+        <w:t>s are “</w:t>
       </w:r>
       <w:proofErr w:type="spellStart"/>
       <w:r>
@@ -5352,18 +5649,18 @@
           <w:noProof/>
         </w:rPr>
       </w:pPr>
-      <w:bookmarkStart w:id="32" w:name="_Sub-Component_Layer"/>
-      <w:bookmarkStart w:id="33" w:name="_Ref129095826"/>
-      <w:bookmarkStart w:id="34" w:name="_Toc145336783"/>
-      <w:bookmarkEnd w:id="32"/>
+      <w:bookmarkStart w:id="33" w:name="_Sub-Component_Layer"/>
+      <w:bookmarkStart w:id="34" w:name="_Ref129095826"/>
+      <w:bookmarkStart w:id="35" w:name="_Toc145336783"/>
+      <w:bookmarkEnd w:id="33"/>
       <w:r>
         <w:rPr>
           <w:noProof/>
         </w:rPr>
         <w:t>System Layer</w:t>
       </w:r>
-      <w:bookmarkEnd w:id="33"/>
       <w:bookmarkEnd w:id="34"/>
+      <w:bookmarkEnd w:id="35"/>
     </w:p>
     <w:p>
       <w:r>
@@ -5378,7 +5675,6 @@
         <w:rPr>
           <w:noProof/>
         </w:rPr>
-        <w:lastRenderedPageBreak/>
         <w:drawing>
           <wp:inline distT="0" distB="0" distL="0" distR="0" wp14:anchorId="5BCCA9E5" wp14:editId="5EC1342D">
             <wp:extent cx="5943600" cy="2986977"/>
@@ -5426,7 +5722,7 @@
       <w:pPr>
         <w:pStyle w:val="Caption"/>
       </w:pPr>
-      <w:bookmarkStart w:id="35" w:name="_Toc145336797"/>
+      <w:bookmarkStart w:id="36" w:name="_Toc145336797"/>
       <w:r>
         <w:t xml:space="preserve">Figure </w:t>
       </w:r>
@@ -5472,20 +5768,20 @@
       <w:r>
         <w:t>systems</w:t>
       </w:r>
-      <w:bookmarkEnd w:id="35"/>
+      <w:bookmarkEnd w:id="36"/>
       <w:proofErr w:type="gramEnd"/>
     </w:p>
     <w:p>
       <w:pPr>
         <w:pStyle w:val="Heading1"/>
       </w:pPr>
-      <w:bookmarkStart w:id="36" w:name="_Ref129164062"/>
-      <w:bookmarkStart w:id="37" w:name="_Toc145336784"/>
+      <w:bookmarkStart w:id="37" w:name="_Ref129164062"/>
+      <w:bookmarkStart w:id="38" w:name="_Toc145336784"/>
       <w:r>
         <w:t>Data Transfer</w:t>
       </w:r>
-      <w:bookmarkEnd w:id="36"/>
       <w:bookmarkEnd w:id="37"/>
+      <w:bookmarkEnd w:id="38"/>
     </w:p>
     <w:p>
       <w:pPr>
@@ -5705,7 +6001,15 @@
           <w:rFonts w:cs="Times New Roman"/>
           <w:szCs w:val="24"/>
         </w:rPr>
-        <w:t xml:space="preserve"> is defined as the first component to be solved and instance attributes are defined as the parameters that change from stream to stream. The parameters in the present Stream class definition are the stream tag number (s), current density (</w:t>
+        <w:t xml:space="preserve"> is defined as the first component to be solved and instance attributes are defined as the parameters that change </w:t>
+      </w:r>
+      <w:r>
+        <w:rPr>
+          <w:rFonts w:cs="Times New Roman"/>
+          <w:szCs w:val="24"/>
+        </w:rPr>
+        <w:lastRenderedPageBreak/>
+        <w:t>from stream to stream. The parameters in the present Stream class definition are the stream tag number (s), current density (</w:t>
       </w:r>
       <w:proofErr w:type="spellStart"/>
       <w:r>
@@ -5807,7 +6111,6 @@
           <w:noProof/>
           <w:szCs w:val="24"/>
         </w:rPr>
-        <w:lastRenderedPageBreak/>
         <w:drawing>
           <wp:inline distT="0" distB="0" distL="0" distR="0" wp14:anchorId="254B4FD8" wp14:editId="2C1518FC">
             <wp:extent cx="5812807" cy="3605842"/>
@@ -5855,9 +6158,9 @@
       <w:pPr>
         <w:pStyle w:val="Caption"/>
       </w:pPr>
-      <w:bookmarkStart w:id="38" w:name="_Ref129185450"/>
-      <w:bookmarkStart w:id="39" w:name="_Ref131340558"/>
-      <w:bookmarkStart w:id="40" w:name="_Toc145336798"/>
+      <w:bookmarkStart w:id="39" w:name="_Ref129185450"/>
+      <w:bookmarkStart w:id="40" w:name="_Ref131340558"/>
+      <w:bookmarkStart w:id="41" w:name="_Toc145336798"/>
       <w:r>
         <w:t xml:space="preserve">Figure </w:t>
       </w:r>
@@ -5869,18 +6172,21 @@
           <w:t>7</w:t>
         </w:r>
       </w:fldSimple>
-      <w:bookmarkEnd w:id="38"/>
+      <w:bookmarkEnd w:id="39"/>
       <w:r>
         <w:t>: Stream class definition</w:t>
       </w:r>
-      <w:bookmarkEnd w:id="39"/>
+      <w:bookmarkEnd w:id="40"/>
       <w:r>
         <w:t xml:space="preserve"> in </w:t>
       </w:r>
       <w:r>
-        <w:t>sub-system input file</w:t>
-      </w:r>
-      <w:bookmarkEnd w:id="40"/>
+        <w:t xml:space="preserve">sub-system input </w:t>
+      </w:r>
+      <w:r>
+        <w:t>module</w:t>
+      </w:r>
+      <w:bookmarkEnd w:id="41"/>
     </w:p>
     <w:p>
       <w:pPr>
@@ -5915,60 +6221,76 @@
       <w:pPr>
         <w:pStyle w:val="Heading1"/>
       </w:pPr>
-      <w:bookmarkStart w:id="41" w:name="_Ref129164421"/>
-      <w:bookmarkStart w:id="42" w:name="_Toc145336785"/>
+      <w:bookmarkStart w:id="42" w:name="_Ref129164421"/>
+      <w:bookmarkStart w:id="43" w:name="_Toc145336785"/>
       <w:r>
         <w:t>Using the Model</w:t>
       </w:r>
-      <w:bookmarkEnd w:id="41"/>
       <w:bookmarkEnd w:id="42"/>
-    </w:p>
-    <w:p>
-      <w:r>
-        <w:t>The following sections are to provide general guidance on how to use the different layers of the model.</w:t>
-      </w:r>
-    </w:p>
-    <w:p>
-      <w:pPr>
-        <w:pStyle w:val="Heading2"/>
-      </w:pPr>
-      <w:bookmarkStart w:id="43" w:name="_Toc145336786"/>
-      <w:r>
-        <w:t>Developing Component Models</w:t>
-      </w:r>
       <w:bookmarkEnd w:id="43"/>
     </w:p>
     <w:p>
       <w:r>
-        <w:t>Depending on the specific component that is being developed</w:t>
-      </w:r>
-      <w:r>
-        <w:t xml:space="preserve">, 2-3 separate python files for 1 component or 1 python file with internal sections for 1 component should be created and the naming format in the </w:t>
-      </w:r>
-      <w:r>
-        <w:fldChar w:fldCharType="begin"/>
-      </w:r>
-      <w:r>
-        <w:instrText xml:space="preserve"> REF _Ref129095788 \h </w:instrText>
-      </w:r>
-      <w:r>
-        <w:fldChar w:fldCharType="separate"/>
-      </w:r>
-      <w:r>
-        <w:t>Component Layer</w:t>
-      </w:r>
-      <w:r>
-        <w:fldChar w:fldCharType="end"/>
-      </w:r>
-      <w:r>
-        <w:t xml:space="preserve"> section should be followed. When developing component models, it is necessary to run the model to verify calculations result in expected values. It is recommended to isolate the </w:t>
-      </w:r>
-      <w:r>
-        <w:t xml:space="preserve">component model from other component models, in other words only the component model should be ran when being developed, not ran via the sub-system model. To achieve this, the inputs into the component can be temporarily defined in the component model when in reality, these inputs will be defined in the sub-system model. </w:t>
+        <w:t>The following sections are to provide general guidance on how to use the different layers of the model.</w:t>
       </w:r>
     </w:p>
     <w:p>
       <w:pPr>
+        <w:pStyle w:val="Heading2"/>
+      </w:pPr>
+      <w:bookmarkStart w:id="44" w:name="_Toc145336786"/>
+      <w:r>
+        <w:t>Developing Component Models</w:t>
+      </w:r>
+      <w:bookmarkEnd w:id="44"/>
+    </w:p>
+    <w:p>
+      <w:r>
+        <w:t>Depending on the specific component that is being developed</w:t>
+      </w:r>
+      <w:r>
+        <w:t xml:space="preserve">, 2-3 separate python </w:t>
+      </w:r>
+      <w:r>
+        <w:t>module</w:t>
+      </w:r>
+      <w:r>
+        <w:t xml:space="preserve">s for 1 component or 1 python </w:t>
+      </w:r>
+      <w:r>
+        <w:t>module</w:t>
+      </w:r>
+      <w:r>
+        <w:t xml:space="preserve"> with internal sections for 1 component should be created and the naming format in the </w:t>
+      </w:r>
+      <w:r>
+        <w:fldChar w:fldCharType="begin"/>
+      </w:r>
+      <w:r>
+        <w:instrText xml:space="preserve"> REF _Ref129095788 \h </w:instrText>
+      </w:r>
+      <w:r>
+        <w:fldChar w:fldCharType="separate"/>
+      </w:r>
+      <w:r>
+        <w:t>Component Layer</w:t>
+      </w:r>
+      <w:r>
+        <w:fldChar w:fldCharType="end"/>
+      </w:r>
+      <w:r>
+        <w:t xml:space="preserve"> section should be followed. When developing component models, it is necessary to run the model to verify calculations result in expected values. It is recommended to isolate the </w:t>
+      </w:r>
+      <w:r>
+        <w:t xml:space="preserve">component model from other component models, in other words only the component model should be ran when being developed, not ran via the sub-system model. To </w:t>
+      </w:r>
+      <w:r>
+        <w:lastRenderedPageBreak/>
+        <w:t xml:space="preserve">achieve this, the inputs into the component can be temporarily defined in the component model when in reality, these inputs will be defined in the sub-system model. </w:t>
+      </w:r>
+    </w:p>
+    <w:p>
+      <w:pPr>
         <w:keepNext/>
         <w:jc w:val="center"/>
       </w:pPr>
@@ -5976,7 +6298,6 @@
         <w:rPr>
           <w:noProof/>
         </w:rPr>
-        <w:lastRenderedPageBreak/>
         <w:drawing>
           <wp:inline distT="0" distB="0" distL="0" distR="0" wp14:anchorId="13E1E9AD" wp14:editId="34AB8643">
             <wp:extent cx="5615796" cy="5713464"/>
@@ -6024,8 +6345,8 @@
       <w:pPr>
         <w:pStyle w:val="Caption"/>
       </w:pPr>
-      <w:bookmarkStart w:id="44" w:name="_Ref145336723"/>
-      <w:bookmarkStart w:id="45" w:name="_Toc145336799"/>
+      <w:bookmarkStart w:id="45" w:name="_Ref145336723"/>
+      <w:bookmarkStart w:id="46" w:name="_Toc145336799"/>
       <w:r>
         <w:t xml:space="preserve">Figure </w:t>
       </w:r>
@@ -6037,18 +6358,24 @@
           <w:t>8</w:t>
         </w:r>
       </w:fldSimple>
-      <w:bookmarkEnd w:id="44"/>
+      <w:bookmarkEnd w:id="45"/>
       <w:r>
         <w:t xml:space="preserve">: Relevant inputs to be defined in </w:t>
       </w:r>
       <w:r>
-        <w:t xml:space="preserve">input file for relevant </w:t>
+        <w:t xml:space="preserve">input </w:t>
+      </w:r>
+      <w:r>
+        <w:t>module</w:t>
+      </w:r>
+      <w:r>
+        <w:t xml:space="preserve"> for relevant </w:t>
       </w:r>
       <w:proofErr w:type="gramStart"/>
       <w:r>
         <w:t>subsystem</w:t>
       </w:r>
-      <w:bookmarkEnd w:id="45"/>
+      <w:bookmarkEnd w:id="46"/>
       <w:proofErr w:type="gramEnd"/>
       <w:r>
         <w:t xml:space="preserve"> </w:t>
@@ -6097,12 +6424,11 @@
       <w:pPr>
         <w:pStyle w:val="Heading2"/>
       </w:pPr>
-      <w:bookmarkStart w:id="46" w:name="_Toc145336787"/>
-      <w:r>
-        <w:lastRenderedPageBreak/>
+      <w:bookmarkStart w:id="47" w:name="_Toc145336787"/>
+      <w:r>
         <w:t>Integrating Component Models into Sub-System Models</w:t>
       </w:r>
-      <w:bookmarkEnd w:id="46"/>
+      <w:bookmarkEnd w:id="47"/>
     </w:p>
     <w:p>
       <w:pPr>
@@ -6158,63 +6484,77 @@
           <w:rFonts w:cs="Times New Roman"/>
           <w:szCs w:val="24"/>
         </w:rPr>
-        <w:t xml:space="preserve">pass the relevant data about each stream from component to component. This “class” data structure is defined in the associated input file of each sub-system. </w:t>
+        <w:t xml:space="preserve">pass the relevant data about each stream from component to component. This “class” data structure is defined in the associated input </w:t>
       </w:r>
       <w:r>
         <w:rPr>
           <w:rFonts w:cs="Times New Roman"/>
           <w:szCs w:val="24"/>
         </w:rPr>
-        <w:fldChar w:fldCharType="begin"/>
+        <w:t>module</w:t>
       </w:r>
       <w:r>
         <w:rPr>
           <w:rFonts w:cs="Times New Roman"/>
           <w:szCs w:val="24"/>
         </w:rPr>
-        <w:instrText xml:space="preserve"> REF _Ref129185450 \h </w:instrText>
+        <w:t xml:space="preserve"> of each sub-system. </w:t>
       </w:r>
       <w:r>
         <w:rPr>
           <w:rFonts w:cs="Times New Roman"/>
           <w:szCs w:val="24"/>
         </w:rPr>
+        <w:fldChar w:fldCharType="begin"/>
       </w:r>
       <w:r>
         <w:rPr>
           <w:rFonts w:cs="Times New Roman"/>
           <w:szCs w:val="24"/>
         </w:rPr>
-        <w:fldChar w:fldCharType="separate"/>
-      </w:r>
-      <w:r>
-        <w:t xml:space="preserve">Figure </w:t>
-      </w:r>
-      <w:r>
-        <w:rPr>
-          <w:noProof/>
-        </w:rPr>
-        <w:t>7</w:t>
+        <w:instrText xml:space="preserve"> REF _Ref129185450 \h </w:instrText>
       </w:r>
       <w:r>
         <w:rPr>
           <w:rFonts w:cs="Times New Roman"/>
           <w:szCs w:val="24"/>
         </w:rPr>
-        <w:fldChar w:fldCharType="end"/>
       </w:r>
       <w:r>
         <w:rPr>
           <w:rFonts w:cs="Times New Roman"/>
           <w:szCs w:val="24"/>
         </w:rPr>
-        <w:t xml:space="preserve"> shows the definition for the AEZ sub-system of the P2P system. </w:t>
+        <w:fldChar w:fldCharType="separate"/>
+      </w:r>
+      <w:r>
+        <w:t xml:space="preserve">Figure </w:t>
+      </w:r>
+      <w:r>
+        <w:rPr>
+          <w:noProof/>
+        </w:rPr>
+        <w:t>7</w:t>
       </w:r>
       <w:r>
         <w:rPr>
           <w:rFonts w:cs="Times New Roman"/>
           <w:szCs w:val="24"/>
         </w:rPr>
+        <w:fldChar w:fldCharType="end"/>
+      </w:r>
+      <w:r>
+        <w:rPr>
+          <w:rFonts w:cs="Times New Roman"/>
+          <w:szCs w:val="24"/>
+        </w:rPr>
+        <w:t xml:space="preserve"> shows the definition for the AEZ sub-system of the P2P system. </w:t>
+      </w:r>
+      <w:r>
+        <w:rPr>
+          <w:rFonts w:cs="Times New Roman"/>
+          <w:szCs w:val="24"/>
+        </w:rPr>
         <w:t xml:space="preserve">The Stream “class” data structure of each sub-system should be defined the same within a specific system. </w:t>
       </w:r>
     </w:p>
@@ -6222,18 +6562,24 @@
       <w:pPr>
         <w:pStyle w:val="Heading2"/>
       </w:pPr>
-      <w:bookmarkStart w:id="47" w:name="_Toc145336788"/>
+      <w:bookmarkStart w:id="48" w:name="_Toc145336788"/>
       <w:r>
         <w:t>Defining Inputs</w:t>
       </w:r>
-      <w:bookmarkEnd w:id="47"/>
+      <w:bookmarkEnd w:id="48"/>
       <w:r>
         <w:t xml:space="preserve"> </w:t>
       </w:r>
     </w:p>
     <w:p>
       <w:r>
-        <w:t>The variables defined in the input file, whether it be “subsystem_input.py” or “system_input.py”, must be examined prior to running the model. Critical variables to change include the variables “</w:t>
+        <w:t xml:space="preserve">The variables defined in the input </w:t>
+      </w:r>
+      <w:r>
+        <w:t>module</w:t>
+      </w:r>
+      <w:r>
+        <w:t>, whether it be “subsystem_input.py” or “system_input.py”, must be examined prior to running the model. Critical variables to change include the variables “</w:t>
       </w:r>
       <w:proofErr w:type="spellStart"/>
       <w:r>
@@ -6390,8 +6736,8 @@
       <w:pPr>
         <w:pStyle w:val="Caption"/>
       </w:pPr>
-      <w:bookmarkStart w:id="48" w:name="_Ref145336663"/>
-      <w:bookmarkStart w:id="49" w:name="_Toc145336800"/>
+      <w:bookmarkStart w:id="49" w:name="_Ref145336663"/>
+      <w:bookmarkStart w:id="50" w:name="_Toc145336800"/>
       <w:r>
         <w:t xml:space="preserve">Figure </w:t>
       </w:r>
@@ -6403,7 +6749,7 @@
           <w:t>9</w:t>
         </w:r>
       </w:fldSimple>
-      <w:bookmarkEnd w:id="48"/>
+      <w:bookmarkEnd w:id="49"/>
       <w:r>
         <w:t xml:space="preserve">: Definition of components to solve and absolute paths of module </w:t>
       </w:r>
@@ -6411,35 +6757,35 @@
       <w:r>
         <w:t>locations</w:t>
       </w:r>
-      <w:bookmarkEnd w:id="49"/>
+      <w:bookmarkEnd w:id="50"/>
       <w:proofErr w:type="gramEnd"/>
     </w:p>
     <w:p>
       <w:pPr>
         <w:pStyle w:val="Heading1"/>
       </w:pPr>
-      <w:bookmarkStart w:id="50" w:name="_Toc145336789"/>
+      <w:bookmarkStart w:id="51" w:name="_Toc145336789"/>
       <w:r>
         <w:t>FAQ</w:t>
       </w:r>
-      <w:bookmarkEnd w:id="50"/>
+      <w:bookmarkEnd w:id="51"/>
     </w:p>
     <w:p>
       <w:pPr>
         <w:pStyle w:val="Heading1"/>
       </w:pPr>
-      <w:bookmarkStart w:id="51" w:name="_Toc145336790"/>
+      <w:bookmarkStart w:id="52" w:name="_Toc145336790"/>
       <w:r>
         <w:t>Appendix</w:t>
       </w:r>
-      <w:bookmarkEnd w:id="51"/>
+      <w:bookmarkEnd w:id="52"/>
     </w:p>
     <w:p/>
     <w:p>
       <w:pPr>
         <w:pStyle w:val="Heading2"/>
       </w:pPr>
-      <w:bookmarkStart w:id="52" w:name="_Toc145336791"/>
+      <w:bookmarkStart w:id="53" w:name="_Toc145336791"/>
       <w:r>
         <w:lastRenderedPageBreak/>
         <w:t xml:space="preserve">Stream Tag </w:t>
@@ -6447,13 +6793,14 @@
       <w:r>
         <w:t>Information</w:t>
       </w:r>
-      <w:bookmarkEnd w:id="52"/>
+      <w:bookmarkEnd w:id="53"/>
     </w:p>
     <w:p>
       <w:pPr>
         <w:pStyle w:val="Caption"/>
       </w:pPr>
-      <w:bookmarkStart w:id="53" w:name="_Toc145336801"/>
+      <w:bookmarkStart w:id="54" w:name="_Ref146700222"/>
+      <w:bookmarkStart w:id="55" w:name="_Toc146700641"/>
       <w:r>
         <w:t xml:space="preserve">Table </w:t>
       </w:r>
@@ -6468,27 +6815,57 @@
       <w:r>
         <w:t>: Stream tag table</w:t>
       </w:r>
-      <w:bookmarkEnd w:id="53"/>
+      <w:bookmarkEnd w:id="54"/>
+      <w:bookmarkEnd w:id="55"/>
     </w:p>
     <w:tbl>
       <w:tblPr>
         <w:tblStyle w:val="TableGrid"/>
-        <w:tblW w:w="10260" w:type="dxa"/>
-        <w:tblInd w:w="-545" w:type="dxa"/>
+        <w:tblW w:w="11385" w:type="dxa"/>
+        <w:tblInd w:w="-950" w:type="dxa"/>
         <w:tblLayout w:type="fixed"/>
         <w:tblLook w:val="04A0" w:firstRow="1" w:lastRow="0" w:firstColumn="1" w:lastColumn="0" w:noHBand="0" w:noVBand="1"/>
       </w:tblPr>
       <w:tblGrid>
-        <w:gridCol w:w="2968"/>
-        <w:gridCol w:w="1622"/>
-        <w:gridCol w:w="1980"/>
-        <w:gridCol w:w="1440"/>
+        <w:gridCol w:w="2655"/>
         <w:gridCol w:w="2250"/>
+        <w:gridCol w:w="1530"/>
+        <w:gridCol w:w="1620"/>
+        <w:gridCol w:w="1755"/>
+        <w:gridCol w:w="1575"/>
       </w:tblGrid>
       <w:tr>
         <w:tc>
           <w:tcPr>
-            <w:tcW w:w="2968" w:type="dxa"/>
+            <w:tcW w:w="2655" w:type="dxa"/>
+            <w:tcBorders>
+              <w:top w:val="single" w:sz="4" w:space="0" w:color="auto"/>
+              <w:left w:val="single" w:sz="4" w:space="0" w:color="auto"/>
+              <w:bottom w:val="single" w:sz="4" w:space="0" w:color="auto"/>
+              <w:right w:val="single" w:sz="4" w:space="0" w:color="auto"/>
+            </w:tcBorders>
+            <w:hideMark/>
+          </w:tcPr>
+          <w:p>
+            <w:pPr>
+              <w:spacing w:after="0" w:line="240" w:lineRule="auto"/>
+              <w:jc w:val="center"/>
+            </w:pPr>
+            <w:r>
+              <w:t>Subsystem</w:t>
+            </w:r>
+          </w:p>
+        </w:tc>
+        <w:tc>
+          <w:tcPr>
+            <w:tcW w:w="2250" w:type="dxa"/>
+            <w:tcBorders>
+              <w:top w:val="single" w:sz="4" w:space="0" w:color="auto"/>
+              <w:left w:val="single" w:sz="4" w:space="0" w:color="auto"/>
+              <w:bottom w:val="single" w:sz="4" w:space="0" w:color="auto"/>
+              <w:right w:val="single" w:sz="4" w:space="0" w:color="auto"/>
+            </w:tcBorders>
+            <w:hideMark/>
           </w:tcPr>
           <w:p>
             <w:pPr>
@@ -6501,8 +6878,15 @@
         </w:tc>
         <w:tc>
           <w:tcPr>
-            <w:tcW w:w="1622" w:type="dxa"/>
+            <w:tcW w:w="1530" w:type="dxa"/>
+            <w:tcBorders>
+              <w:top w:val="single" w:sz="4" w:space="0" w:color="auto"/>
+              <w:left w:val="single" w:sz="4" w:space="0" w:color="auto"/>
+              <w:bottom w:val="single" w:sz="4" w:space="0" w:color="auto"/>
+              <w:right w:val="single" w:sz="4" w:space="0" w:color="auto"/>
+            </w:tcBorders>
             <w:shd w:val="clear" w:color="auto" w:fill="00B050"/>
+            <w:hideMark/>
           </w:tcPr>
           <w:p>
             <w:pPr>
@@ -6515,8 +6899,15 @@
         </w:tc>
         <w:tc>
           <w:tcPr>
-            <w:tcW w:w="1980" w:type="dxa"/>
+            <w:tcW w:w="1620" w:type="dxa"/>
+            <w:tcBorders>
+              <w:top w:val="single" w:sz="4" w:space="0" w:color="auto"/>
+              <w:left w:val="single" w:sz="4" w:space="0" w:color="auto"/>
+              <w:bottom w:val="single" w:sz="4" w:space="0" w:color="auto"/>
+              <w:right w:val="single" w:sz="4" w:space="0" w:color="auto"/>
+            </w:tcBorders>
             <w:shd w:val="clear" w:color="auto" w:fill="00B050"/>
+            <w:hideMark/>
           </w:tcPr>
           <w:p>
             <w:pPr>
@@ -6529,8 +6920,15 @@
         </w:tc>
         <w:tc>
           <w:tcPr>
-            <w:tcW w:w="1440" w:type="dxa"/>
+            <w:tcW w:w="1755" w:type="dxa"/>
+            <w:tcBorders>
+              <w:top w:val="single" w:sz="4" w:space="0" w:color="auto"/>
+              <w:left w:val="single" w:sz="4" w:space="0" w:color="auto"/>
+              <w:bottom w:val="single" w:sz="4" w:space="0" w:color="auto"/>
+              <w:right w:val="single" w:sz="4" w:space="0" w:color="auto"/>
+            </w:tcBorders>
             <w:shd w:val="clear" w:color="auto" w:fill="FF0000"/>
+            <w:hideMark/>
           </w:tcPr>
           <w:p>
             <w:pPr>
@@ -6543,8 +6941,15 @@
         </w:tc>
         <w:tc>
           <w:tcPr>
-            <w:tcW w:w="2250" w:type="dxa"/>
+            <w:tcW w:w="1575" w:type="dxa"/>
+            <w:tcBorders>
+              <w:top w:val="single" w:sz="4" w:space="0" w:color="auto"/>
+              <w:left w:val="single" w:sz="4" w:space="0" w:color="auto"/>
+              <w:bottom w:val="single" w:sz="4" w:space="0" w:color="auto"/>
+              <w:right w:val="single" w:sz="4" w:space="0" w:color="auto"/>
+            </w:tcBorders>
             <w:shd w:val="clear" w:color="auto" w:fill="FF0000"/>
+            <w:hideMark/>
           </w:tcPr>
           <w:p>
             <w:pPr>
@@ -6559,21 +6964,58 @@
       <w:tr>
         <w:tc>
           <w:tcPr>
-            <w:tcW w:w="2968" w:type="dxa"/>
+            <w:tcW w:w="2655" w:type="dxa"/>
             <w:vMerge w:val="restart"/>
+            <w:tcBorders>
+              <w:top w:val="single" w:sz="4" w:space="0" w:color="auto"/>
+              <w:left w:val="single" w:sz="4" w:space="0" w:color="auto"/>
+              <w:bottom w:val="single" w:sz="4" w:space="0" w:color="auto"/>
+              <w:right w:val="single" w:sz="4" w:space="0" w:color="auto"/>
+            </w:tcBorders>
+            <w:vAlign w:val="center"/>
+            <w:hideMark/>
           </w:tcPr>
           <w:p>
             <w:pPr>
               <w:jc w:val="center"/>
             </w:pPr>
             <w:r>
+              <w:t>AEZ.py</w:t>
+            </w:r>
+          </w:p>
+        </w:tc>
+        <w:tc>
+          <w:tcPr>
+            <w:tcW w:w="2250" w:type="dxa"/>
+            <w:vMerge w:val="restart"/>
+            <w:tcBorders>
+              <w:top w:val="single" w:sz="4" w:space="0" w:color="auto"/>
+              <w:left w:val="single" w:sz="4" w:space="0" w:color="auto"/>
+              <w:bottom w:val="single" w:sz="4" w:space="0" w:color="auto"/>
+              <w:right w:val="single" w:sz="4" w:space="0" w:color="auto"/>
+            </w:tcBorders>
+            <w:hideMark/>
+          </w:tcPr>
+          <w:p>
+            <w:pPr>
+              <w:jc w:val="center"/>
+            </w:pPr>
+            <w:r>
               <w:t>AEZ_stack.py</w:t>
             </w:r>
           </w:p>
         </w:tc>
         <w:tc>
           <w:tcPr>
-            <w:tcW w:w="1622" w:type="dxa"/>
+            <w:tcW w:w="1530" w:type="dxa"/>
+            <w:tcBorders>
+              <w:top w:val="single" w:sz="4" w:space="0" w:color="auto"/>
+              <w:left w:val="single" w:sz="4" w:space="0" w:color="auto"/>
+              <w:bottom w:val="single" w:sz="4" w:space="0" w:color="auto"/>
+              <w:right w:val="single" w:sz="4" w:space="0" w:color="auto"/>
+            </w:tcBorders>
+            <w:vAlign w:val="center"/>
+            <w:hideMark/>
           </w:tcPr>
           <w:p>
             <w:pPr>
@@ -6586,7 +7028,15 @@
         </w:tc>
         <w:tc>
           <w:tcPr>
-            <w:tcW w:w="1980" w:type="dxa"/>
+            <w:tcW w:w="1620" w:type="dxa"/>
+            <w:tcBorders>
+              <w:top w:val="single" w:sz="4" w:space="0" w:color="auto"/>
+              <w:left w:val="single" w:sz="4" w:space="0" w:color="auto"/>
+              <w:bottom w:val="single" w:sz="4" w:space="0" w:color="auto"/>
+              <w:right w:val="single" w:sz="4" w:space="0" w:color="auto"/>
+            </w:tcBorders>
+            <w:vAlign w:val="center"/>
+            <w:hideMark/>
           </w:tcPr>
           <w:p>
             <w:pPr>
@@ -6599,20 +7049,21 @@
         </w:tc>
         <w:tc>
           <w:tcPr>
-            <w:tcW w:w="1440" w:type="dxa"/>
+            <w:tcW w:w="1755" w:type="dxa"/>
+            <w:tcBorders>
+              <w:top w:val="single" w:sz="4" w:space="0" w:color="auto"/>
+              <w:left w:val="single" w:sz="4" w:space="0" w:color="auto"/>
+              <w:bottom w:val="single" w:sz="4" w:space="0" w:color="auto"/>
+              <w:right w:val="single" w:sz="4" w:space="0" w:color="auto"/>
+            </w:tcBorders>
+            <w:vAlign w:val="center"/>
           </w:tcPr>
           <w:p>
             <w:pPr>
               <w:jc w:val="left"/>
             </w:pPr>
             <w:r>
-              <w:t>3</w:t>
-            </w:r>
-            <w:r>
-              <w:t>:</w:t>
-            </w:r>
-            <w:r>
-              <w:t xml:space="preserve"> cathode </w:t>
+              <w:t>3: cathode</w:t>
             </w:r>
           </w:p>
           <w:p>
@@ -6623,7 +7074,15 @@
         </w:tc>
         <w:tc>
           <w:tcPr>
-            <w:tcW w:w="2250" w:type="dxa"/>
+            <w:tcW w:w="1575" w:type="dxa"/>
+            <w:tcBorders>
+              <w:top w:val="single" w:sz="4" w:space="0" w:color="auto"/>
+              <w:left w:val="single" w:sz="4" w:space="0" w:color="auto"/>
+              <w:bottom w:val="single" w:sz="4" w:space="0" w:color="auto"/>
+              <w:right w:val="single" w:sz="4" w:space="0" w:color="auto"/>
+            </w:tcBorders>
+            <w:vAlign w:val="center"/>
+            <w:hideMark/>
           </w:tcPr>
           <w:p>
             <w:pPr>
@@ -6656,73 +7115,318 @@
       <w:tr>
         <w:tc>
           <w:tcPr>
-            <w:tcW w:w="2968" w:type="dxa"/>
+            <w:tcW w:w="2655" w:type="dxa"/>
             <w:vMerge/>
+            <w:tcBorders>
+              <w:top w:val="single" w:sz="4" w:space="0" w:color="auto"/>
+              <w:left w:val="single" w:sz="4" w:space="0" w:color="auto"/>
+              <w:bottom w:val="single" w:sz="4" w:space="0" w:color="auto"/>
+              <w:right w:val="single" w:sz="4" w:space="0" w:color="auto"/>
+            </w:tcBorders>
+            <w:vAlign w:val="center"/>
+            <w:hideMark/>
+          </w:tcPr>
+          <w:p>
+            <w:pPr>
+              <w:jc w:val="left"/>
+            </w:pPr>
+          </w:p>
+        </w:tc>
+        <w:tc>
+          <w:tcPr>
+            <w:tcW w:w="2250" w:type="dxa"/>
+            <w:vMerge/>
+            <w:tcBorders>
+              <w:top w:val="single" w:sz="4" w:space="0" w:color="auto"/>
+              <w:left w:val="single" w:sz="4" w:space="0" w:color="auto"/>
+              <w:bottom w:val="single" w:sz="4" w:space="0" w:color="auto"/>
+              <w:right w:val="single" w:sz="4" w:space="0" w:color="auto"/>
+            </w:tcBorders>
+            <w:vAlign w:val="center"/>
+            <w:hideMark/>
+          </w:tcPr>
+          <w:p>
+            <w:pPr>
+              <w:jc w:val="left"/>
+            </w:pPr>
+          </w:p>
+        </w:tc>
+        <w:tc>
+          <w:tcPr>
+            <w:tcW w:w="1530" w:type="dxa"/>
+            <w:tcBorders>
+              <w:top w:val="single" w:sz="4" w:space="0" w:color="auto"/>
+              <w:left w:val="single" w:sz="4" w:space="0" w:color="auto"/>
+              <w:bottom w:val="single" w:sz="4" w:space="0" w:color="auto"/>
+              <w:right w:val="single" w:sz="4" w:space="0" w:color="auto"/>
+            </w:tcBorders>
+            <w:vAlign w:val="center"/>
+            <w:hideMark/>
+          </w:tcPr>
+          <w:p>
+            <w:pPr>
+              <w:jc w:val="left"/>
+            </w:pPr>
+            <w:r>
+              <w:t>2: anode</w:t>
+            </w:r>
+          </w:p>
+        </w:tc>
+        <w:tc>
+          <w:tcPr>
+            <w:tcW w:w="1620" w:type="dxa"/>
+            <w:tcBorders>
+              <w:top w:val="single" w:sz="4" w:space="0" w:color="auto"/>
+              <w:left w:val="single" w:sz="4" w:space="0" w:color="auto"/>
+              <w:bottom w:val="single" w:sz="4" w:space="0" w:color="auto"/>
+              <w:right w:val="single" w:sz="4" w:space="0" w:color="auto"/>
+            </w:tcBorders>
+            <w:vAlign w:val="center"/>
+            <w:hideMark/>
+          </w:tcPr>
+          <w:p>
+            <w:pPr>
+              <w:jc w:val="left"/>
+            </w:pPr>
+            <w:r>
+              <w:t>KOH</w:t>
+            </w:r>
+          </w:p>
+        </w:tc>
+        <w:tc>
+          <w:tcPr>
+            <w:tcW w:w="1755" w:type="dxa"/>
+            <w:tcBorders>
+              <w:top w:val="single" w:sz="4" w:space="0" w:color="auto"/>
+              <w:left w:val="single" w:sz="4" w:space="0" w:color="auto"/>
+              <w:bottom w:val="single" w:sz="4" w:space="0" w:color="auto"/>
+              <w:right w:val="single" w:sz="4" w:space="0" w:color="auto"/>
+            </w:tcBorders>
+            <w:vAlign w:val="center"/>
+            <w:hideMark/>
+          </w:tcPr>
+          <w:p>
+            <w:pPr>
+              <w:jc w:val="left"/>
+            </w:pPr>
+            <w:r>
+              <w:t>4: anode</w:t>
+            </w:r>
+          </w:p>
+        </w:tc>
+        <w:tc>
+          <w:tcPr>
+            <w:tcW w:w="1575" w:type="dxa"/>
+            <w:tcBorders>
+              <w:top w:val="single" w:sz="4" w:space="0" w:color="auto"/>
+              <w:left w:val="single" w:sz="4" w:space="0" w:color="auto"/>
+              <w:bottom w:val="single" w:sz="4" w:space="0" w:color="auto"/>
+              <w:right w:val="single" w:sz="4" w:space="0" w:color="auto"/>
+            </w:tcBorders>
+            <w:vAlign w:val="center"/>
+            <w:hideMark/>
+          </w:tcPr>
+          <w:p>
+            <w:pPr>
+              <w:jc w:val="left"/>
+            </w:pPr>
+            <w:r>
+              <w:t>O</w:t>
+            </w:r>
+            <w:r>
+              <w:rPr>
+                <w:vertAlign w:val="subscript"/>
+              </w:rPr>
+              <w:t>2</w:t>
+            </w:r>
+            <w:r>
+              <w:t>+H</w:t>
+            </w:r>
+            <w:r>
+              <w:rPr>
+                <w:vertAlign w:val="subscript"/>
+              </w:rPr>
+              <w:t>2</w:t>
+            </w:r>
+            <w:r>
+              <w:t>O(g)+KOH</w:t>
+            </w:r>
+          </w:p>
+        </w:tc>
+      </w:tr>
+      <w:tr>
+        <w:tc>
+          <w:tcPr>
+            <w:tcW w:w="2655" w:type="dxa"/>
+            <w:vMerge/>
+            <w:tcBorders>
+              <w:top w:val="single" w:sz="4" w:space="0" w:color="auto"/>
+              <w:left w:val="single" w:sz="4" w:space="0" w:color="auto"/>
+              <w:bottom w:val="single" w:sz="4" w:space="0" w:color="auto"/>
+              <w:right w:val="single" w:sz="4" w:space="0" w:color="auto"/>
+            </w:tcBorders>
+            <w:vAlign w:val="center"/>
+            <w:hideMark/>
+          </w:tcPr>
+          <w:p>
+            <w:pPr>
+              <w:jc w:val="left"/>
+            </w:pPr>
+          </w:p>
+        </w:tc>
+        <w:tc>
+          <w:tcPr>
+            <w:tcW w:w="2250" w:type="dxa"/>
+            <w:vMerge w:val="restart"/>
+            <w:tcBorders>
+              <w:top w:val="single" w:sz="4" w:space="0" w:color="auto"/>
+              <w:left w:val="single" w:sz="4" w:space="0" w:color="auto"/>
+              <w:bottom w:val="single" w:sz="4" w:space="0" w:color="auto"/>
+              <w:right w:val="single" w:sz="4" w:space="0" w:color="auto"/>
+            </w:tcBorders>
+            <w:hideMark/>
           </w:tcPr>
           <w:p>
             <w:pPr>
               <w:jc w:val="center"/>
             </w:pPr>
-          </w:p>
-        </w:tc>
-        <w:tc>
-          <w:tcPr>
-            <w:tcW w:w="1622" w:type="dxa"/>
+            <w:r>
+              <w:t>gas_liquid_separator.py</w:t>
+            </w:r>
+          </w:p>
+          <w:p>
+            <w:pPr>
+              <w:jc w:val="center"/>
+            </w:pPr>
+            <w:r>
+              <w:t>(</w:t>
+            </w:r>
+            <w:proofErr w:type="gramStart"/>
+            <w:r>
+              <w:t>operated</w:t>
+            </w:r>
+            <w:proofErr w:type="gramEnd"/>
+            <w:r>
+              <w:t xml:space="preserve"> as H</w:t>
+            </w:r>
+            <w:r>
+              <w:rPr>
+                <w:vertAlign w:val="subscript"/>
+              </w:rPr>
+              <w:t>2</w:t>
+            </w:r>
+            <w:r>
+              <w:t>-KOH separator)</w:t>
+            </w:r>
+          </w:p>
+        </w:tc>
+        <w:tc>
+          <w:tcPr>
+            <w:tcW w:w="1530" w:type="dxa"/>
+            <w:tcBorders>
+              <w:top w:val="single" w:sz="4" w:space="0" w:color="auto"/>
+              <w:left w:val="single" w:sz="4" w:space="0" w:color="auto"/>
+              <w:bottom w:val="single" w:sz="4" w:space="0" w:color="auto"/>
+              <w:right w:val="single" w:sz="4" w:space="0" w:color="auto"/>
+            </w:tcBorders>
+            <w:vAlign w:val="center"/>
+            <w:hideMark/>
           </w:tcPr>
           <w:p>
             <w:pPr>
               <w:jc w:val="left"/>
             </w:pPr>
             <w:r>
-              <w:t xml:space="preserve">2: </w:t>
-            </w:r>
-            <w:r>
-              <w:t>anode</w:t>
-            </w:r>
-          </w:p>
-        </w:tc>
-        <w:tc>
-          <w:tcPr>
-            <w:tcW w:w="1980" w:type="dxa"/>
+              <w:t>3: process</w:t>
+            </w:r>
+          </w:p>
+        </w:tc>
+        <w:tc>
+          <w:tcPr>
+            <w:tcW w:w="1620" w:type="dxa"/>
+            <w:tcBorders>
+              <w:top w:val="single" w:sz="4" w:space="0" w:color="auto"/>
+              <w:left w:val="single" w:sz="4" w:space="0" w:color="auto"/>
+              <w:bottom w:val="single" w:sz="4" w:space="0" w:color="auto"/>
+              <w:right w:val="single" w:sz="4" w:space="0" w:color="auto"/>
+            </w:tcBorders>
+            <w:vAlign w:val="center"/>
+            <w:hideMark/>
           </w:tcPr>
           <w:p>
             <w:pPr>
               <w:jc w:val="left"/>
             </w:pPr>
             <w:r>
-              <w:t>KOH</w:t>
-            </w:r>
-          </w:p>
-        </w:tc>
-        <w:tc>
-          <w:tcPr>
-            <w:tcW w:w="1440" w:type="dxa"/>
-          </w:tcPr>
+              <w:t>H</w:t>
+            </w:r>
+            <w:r>
+              <w:rPr>
+                <w:vertAlign w:val="subscript"/>
+              </w:rPr>
+              <w:t>2</w:t>
+            </w:r>
+            <w:r>
+              <w:t>+H</w:t>
+            </w:r>
+            <w:r>
+              <w:rPr>
+                <w:vertAlign w:val="subscript"/>
+              </w:rPr>
+              <w:t>2</w:t>
+            </w:r>
+            <w:r>
+              <w:t>O(g)</w:t>
+            </w:r>
+          </w:p>
           <w:p>
             <w:pPr>
               <w:jc w:val="left"/>
             </w:pPr>
             <w:r>
-              <w:t>4</w:t>
-            </w:r>
-            <w:r>
-              <w:t>:</w:t>
-            </w:r>
-            <w:r>
-              <w:t xml:space="preserve"> anode</w:t>
-            </w:r>
-          </w:p>
-        </w:tc>
-        <w:tc>
-          <w:tcPr>
-            <w:tcW w:w="2250" w:type="dxa"/>
+              <w:t>+ KOH</w:t>
+            </w:r>
+          </w:p>
+        </w:tc>
+        <w:tc>
+          <w:tcPr>
+            <w:tcW w:w="1755" w:type="dxa"/>
+            <w:tcBorders>
+              <w:top w:val="single" w:sz="4" w:space="0" w:color="auto"/>
+              <w:left w:val="single" w:sz="4" w:space="0" w:color="auto"/>
+              <w:bottom w:val="single" w:sz="4" w:space="0" w:color="auto"/>
+              <w:right w:val="single" w:sz="4" w:space="0" w:color="auto"/>
+            </w:tcBorders>
+            <w:vAlign w:val="center"/>
+            <w:hideMark/>
           </w:tcPr>
           <w:p>
             <w:pPr>
               <w:jc w:val="left"/>
             </w:pPr>
             <w:r>
-              <w:t>O</w:t>
+              <w:t>5: process</w:t>
+            </w:r>
+          </w:p>
+        </w:tc>
+        <w:tc>
+          <w:tcPr>
+            <w:tcW w:w="1575" w:type="dxa"/>
+            <w:tcBorders>
+              <w:top w:val="single" w:sz="4" w:space="0" w:color="auto"/>
+              <w:left w:val="single" w:sz="4" w:space="0" w:color="auto"/>
+              <w:bottom w:val="single" w:sz="4" w:space="0" w:color="auto"/>
+              <w:right w:val="single" w:sz="4" w:space="0" w:color="auto"/>
+            </w:tcBorders>
+            <w:vAlign w:val="center"/>
+            <w:hideMark/>
+          </w:tcPr>
+          <w:p>
+            <w:pPr>
+              <w:jc w:val="left"/>
+            </w:pPr>
+            <w:r>
+              <w:t>H</w:t>
             </w:r>
             <w:r>
               <w:rPr>
@@ -6740,7 +7444,7 @@
               <w:t>2</w:t>
             </w:r>
             <w:r>
-              <w:t>O(g)+KOH</w:t>
+              <w:t>O(g))</w:t>
             </w:r>
           </w:p>
         </w:tc>
@@ -6748,8 +7452,298 @@
       <w:tr>
         <w:tc>
           <w:tcPr>
-            <w:tcW w:w="2968" w:type="dxa"/>
+            <w:tcW w:w="2655" w:type="dxa"/>
+            <w:vMerge/>
+            <w:tcBorders>
+              <w:top w:val="single" w:sz="4" w:space="0" w:color="auto"/>
+              <w:left w:val="single" w:sz="4" w:space="0" w:color="auto"/>
+              <w:bottom w:val="single" w:sz="4" w:space="0" w:color="auto"/>
+              <w:right w:val="single" w:sz="4" w:space="0" w:color="auto"/>
+            </w:tcBorders>
+            <w:vAlign w:val="center"/>
+            <w:hideMark/>
+          </w:tcPr>
+          <w:p>
+            <w:pPr>
+              <w:jc w:val="left"/>
+            </w:pPr>
+          </w:p>
+        </w:tc>
+        <w:tc>
+          <w:tcPr>
+            <w:tcW w:w="2250" w:type="dxa"/>
+            <w:vMerge/>
+            <w:tcBorders>
+              <w:top w:val="single" w:sz="4" w:space="0" w:color="auto"/>
+              <w:left w:val="single" w:sz="4" w:space="0" w:color="auto"/>
+              <w:bottom w:val="single" w:sz="4" w:space="0" w:color="auto"/>
+              <w:right w:val="single" w:sz="4" w:space="0" w:color="auto"/>
+            </w:tcBorders>
+            <w:vAlign w:val="center"/>
+            <w:hideMark/>
+          </w:tcPr>
+          <w:p>
+            <w:pPr>
+              <w:jc w:val="left"/>
+            </w:pPr>
+          </w:p>
+        </w:tc>
+        <w:tc>
+          <w:tcPr>
+            <w:tcW w:w="1530" w:type="dxa"/>
+            <w:tcBorders>
+              <w:top w:val="single" w:sz="4" w:space="0" w:color="auto"/>
+              <w:left w:val="single" w:sz="4" w:space="0" w:color="auto"/>
+              <w:bottom w:val="single" w:sz="4" w:space="0" w:color="auto"/>
+              <w:right w:val="single" w:sz="4" w:space="0" w:color="auto"/>
+            </w:tcBorders>
+            <w:vAlign w:val="center"/>
+            <w:hideMark/>
+          </w:tcPr>
+          <w:p>
+            <w:pPr>
+              <w:jc w:val="left"/>
+            </w:pPr>
+            <w:r>
+              <w:t>7: condenser</w:t>
+            </w:r>
+          </w:p>
+        </w:tc>
+        <w:tc>
+          <w:tcPr>
+            <w:tcW w:w="1620" w:type="dxa"/>
+            <w:tcBorders>
+              <w:top w:val="single" w:sz="4" w:space="0" w:color="auto"/>
+              <w:left w:val="single" w:sz="4" w:space="0" w:color="auto"/>
+              <w:bottom w:val="single" w:sz="4" w:space="0" w:color="auto"/>
+              <w:right w:val="single" w:sz="4" w:space="0" w:color="auto"/>
+            </w:tcBorders>
+            <w:vAlign w:val="center"/>
+            <w:hideMark/>
+          </w:tcPr>
+          <w:p>
+            <w:pPr>
+              <w:jc w:val="left"/>
+            </w:pPr>
+            <w:r>
+              <w:t>H</w:t>
+            </w:r>
+            <w:r>
+              <w:rPr>
+                <w:vertAlign w:val="subscript"/>
+              </w:rPr>
+              <w:t>2</w:t>
+            </w:r>
+            <w:r>
+              <w:t>O(l)</w:t>
+            </w:r>
+          </w:p>
+        </w:tc>
+        <w:tc>
+          <w:tcPr>
+            <w:tcW w:w="1755" w:type="dxa"/>
             <w:vMerge w:val="restart"/>
+            <w:tcBorders>
+              <w:top w:val="single" w:sz="4" w:space="0" w:color="auto"/>
+              <w:left w:val="single" w:sz="4" w:space="0" w:color="auto"/>
+              <w:bottom w:val="single" w:sz="4" w:space="0" w:color="auto"/>
+              <w:right w:val="single" w:sz="4" w:space="0" w:color="auto"/>
+            </w:tcBorders>
+            <w:vAlign w:val="center"/>
+            <w:hideMark/>
+          </w:tcPr>
+          <w:p>
+            <w:pPr>
+              <w:jc w:val="left"/>
+            </w:pPr>
+            <w:r>
+              <w:t>6: liquid</w:t>
+            </w:r>
+          </w:p>
+        </w:tc>
+        <w:tc>
+          <w:tcPr>
+            <w:tcW w:w="1575" w:type="dxa"/>
+            <w:vMerge w:val="restart"/>
+            <w:tcBorders>
+              <w:top w:val="single" w:sz="4" w:space="0" w:color="auto"/>
+              <w:left w:val="single" w:sz="4" w:space="0" w:color="auto"/>
+              <w:bottom w:val="single" w:sz="4" w:space="0" w:color="auto"/>
+              <w:right w:val="single" w:sz="4" w:space="0" w:color="auto"/>
+            </w:tcBorders>
+            <w:vAlign w:val="center"/>
+            <w:hideMark/>
+          </w:tcPr>
+          <w:p>
+            <w:pPr>
+              <w:jc w:val="left"/>
+            </w:pPr>
+            <w:r>
+              <w:t>KOH</w:t>
+            </w:r>
+          </w:p>
+        </w:tc>
+      </w:tr>
+      <w:tr>
+        <w:tc>
+          <w:tcPr>
+            <w:tcW w:w="2655" w:type="dxa"/>
+            <w:vMerge/>
+            <w:tcBorders>
+              <w:top w:val="single" w:sz="4" w:space="0" w:color="auto"/>
+              <w:left w:val="single" w:sz="4" w:space="0" w:color="auto"/>
+              <w:bottom w:val="single" w:sz="4" w:space="0" w:color="auto"/>
+              <w:right w:val="single" w:sz="4" w:space="0" w:color="auto"/>
+            </w:tcBorders>
+            <w:vAlign w:val="center"/>
+            <w:hideMark/>
+          </w:tcPr>
+          <w:p>
+            <w:pPr>
+              <w:jc w:val="left"/>
+            </w:pPr>
+          </w:p>
+        </w:tc>
+        <w:tc>
+          <w:tcPr>
+            <w:tcW w:w="2250" w:type="dxa"/>
+            <w:vMerge/>
+            <w:tcBorders>
+              <w:top w:val="single" w:sz="4" w:space="0" w:color="auto"/>
+              <w:left w:val="single" w:sz="4" w:space="0" w:color="auto"/>
+              <w:bottom w:val="single" w:sz="4" w:space="0" w:color="auto"/>
+              <w:right w:val="single" w:sz="4" w:space="0" w:color="auto"/>
+            </w:tcBorders>
+            <w:vAlign w:val="center"/>
+            <w:hideMark/>
+          </w:tcPr>
+          <w:p>
+            <w:pPr>
+              <w:jc w:val="left"/>
+            </w:pPr>
+          </w:p>
+        </w:tc>
+        <w:tc>
+          <w:tcPr>
+            <w:tcW w:w="1530" w:type="dxa"/>
+            <w:tcBorders>
+              <w:top w:val="single" w:sz="4" w:space="0" w:color="auto"/>
+              <w:left w:val="single" w:sz="4" w:space="0" w:color="auto"/>
+              <w:bottom w:val="single" w:sz="4" w:space="0" w:color="auto"/>
+              <w:right w:val="single" w:sz="4" w:space="0" w:color="auto"/>
+            </w:tcBorders>
+            <w:vAlign w:val="center"/>
+            <w:hideMark/>
+          </w:tcPr>
+          <w:p>
+            <w:pPr>
+              <w:jc w:val="left"/>
+            </w:pPr>
+            <w:r>
+              <w:t>8: feedwater</w:t>
+            </w:r>
+          </w:p>
+        </w:tc>
+        <w:tc>
+          <w:tcPr>
+            <w:tcW w:w="1620" w:type="dxa"/>
+            <w:tcBorders>
+              <w:top w:val="single" w:sz="4" w:space="0" w:color="auto"/>
+              <w:left w:val="single" w:sz="4" w:space="0" w:color="auto"/>
+              <w:bottom w:val="single" w:sz="4" w:space="0" w:color="auto"/>
+              <w:right w:val="single" w:sz="4" w:space="0" w:color="auto"/>
+            </w:tcBorders>
+            <w:vAlign w:val="center"/>
+            <w:hideMark/>
+          </w:tcPr>
+          <w:p>
+            <w:pPr>
+              <w:jc w:val="left"/>
+            </w:pPr>
+            <w:r>
+              <w:t>H</w:t>
+            </w:r>
+            <w:r>
+              <w:rPr>
+                <w:vertAlign w:val="subscript"/>
+              </w:rPr>
+              <w:t>2</w:t>
+            </w:r>
+            <w:r>
+              <w:t>O(l)</w:t>
+            </w:r>
+          </w:p>
+        </w:tc>
+        <w:tc>
+          <w:tcPr>
+            <w:tcW w:w="1755" w:type="dxa"/>
+            <w:vMerge/>
+            <w:tcBorders>
+              <w:top w:val="single" w:sz="4" w:space="0" w:color="auto"/>
+              <w:left w:val="single" w:sz="4" w:space="0" w:color="auto"/>
+              <w:bottom w:val="single" w:sz="4" w:space="0" w:color="auto"/>
+              <w:right w:val="single" w:sz="4" w:space="0" w:color="auto"/>
+            </w:tcBorders>
+            <w:vAlign w:val="center"/>
+            <w:hideMark/>
+          </w:tcPr>
+          <w:p>
+            <w:pPr>
+              <w:jc w:val="left"/>
+            </w:pPr>
+          </w:p>
+        </w:tc>
+        <w:tc>
+          <w:tcPr>
+            <w:tcW w:w="1575" w:type="dxa"/>
+            <w:vMerge/>
+            <w:tcBorders>
+              <w:top w:val="single" w:sz="4" w:space="0" w:color="auto"/>
+              <w:left w:val="single" w:sz="4" w:space="0" w:color="auto"/>
+              <w:bottom w:val="single" w:sz="4" w:space="0" w:color="auto"/>
+              <w:right w:val="single" w:sz="4" w:space="0" w:color="auto"/>
+            </w:tcBorders>
+            <w:vAlign w:val="center"/>
+            <w:hideMark/>
+          </w:tcPr>
+          <w:p>
+            <w:pPr>
+              <w:jc w:val="left"/>
+            </w:pPr>
+          </w:p>
+        </w:tc>
+      </w:tr>
+      <w:tr>
+        <w:tc>
+          <w:tcPr>
+            <w:tcW w:w="2655" w:type="dxa"/>
+            <w:vMerge/>
+            <w:tcBorders>
+              <w:top w:val="single" w:sz="4" w:space="0" w:color="auto"/>
+              <w:left w:val="single" w:sz="4" w:space="0" w:color="auto"/>
+              <w:bottom w:val="single" w:sz="4" w:space="0" w:color="auto"/>
+              <w:right w:val="single" w:sz="4" w:space="0" w:color="auto"/>
+            </w:tcBorders>
+            <w:vAlign w:val="center"/>
+            <w:hideMark/>
+          </w:tcPr>
+          <w:p>
+            <w:pPr>
+              <w:jc w:val="left"/>
+            </w:pPr>
+          </w:p>
+        </w:tc>
+        <w:tc>
+          <w:tcPr>
+            <w:tcW w:w="2250" w:type="dxa"/>
+            <w:vMerge w:val="restart"/>
+            <w:tcBorders>
+              <w:top w:val="single" w:sz="4" w:space="0" w:color="auto"/>
+              <w:left w:val="single" w:sz="4" w:space="0" w:color="auto"/>
+              <w:bottom w:val="single" w:sz="4" w:space="0" w:color="auto"/>
+              <w:right w:val="single" w:sz="4" w:space="0" w:color="auto"/>
+            </w:tcBorders>
+            <w:hideMark/>
           </w:tcPr>
           <w:p>
             <w:pPr>
@@ -6772,7 +7766,7 @@
             </w:r>
             <w:proofErr w:type="gramEnd"/>
             <w:r>
-              <w:t xml:space="preserve"> as H</w:t>
+              <w:t xml:space="preserve"> as O</w:t>
             </w:r>
             <w:r>
               <w:rPr>
@@ -6787,27 +7781,43 @@
         </w:tc>
         <w:tc>
           <w:tcPr>
-            <w:tcW w:w="1622" w:type="dxa"/>
+            <w:tcW w:w="1530" w:type="dxa"/>
+            <w:tcBorders>
+              <w:top w:val="single" w:sz="4" w:space="0" w:color="auto"/>
+              <w:left w:val="single" w:sz="4" w:space="0" w:color="auto"/>
+              <w:bottom w:val="single" w:sz="4" w:space="0" w:color="auto"/>
+              <w:right w:val="single" w:sz="4" w:space="0" w:color="auto"/>
+            </w:tcBorders>
+            <w:vAlign w:val="center"/>
+            <w:hideMark/>
           </w:tcPr>
           <w:p>
             <w:pPr>
               <w:jc w:val="left"/>
             </w:pPr>
             <w:r>
-              <w:t>3: process</w:t>
-            </w:r>
-          </w:p>
-        </w:tc>
-        <w:tc>
-          <w:tcPr>
-            <w:tcW w:w="1980" w:type="dxa"/>
+              <w:t>4: process</w:t>
+            </w:r>
+          </w:p>
+        </w:tc>
+        <w:tc>
+          <w:tcPr>
+            <w:tcW w:w="1620" w:type="dxa"/>
+            <w:tcBorders>
+              <w:top w:val="single" w:sz="4" w:space="0" w:color="auto"/>
+              <w:left w:val="single" w:sz="4" w:space="0" w:color="auto"/>
+              <w:bottom w:val="single" w:sz="4" w:space="0" w:color="auto"/>
+              <w:right w:val="single" w:sz="4" w:space="0" w:color="auto"/>
+            </w:tcBorders>
+            <w:vAlign w:val="center"/>
+            <w:hideMark/>
           </w:tcPr>
           <w:p>
             <w:pPr>
               <w:jc w:val="left"/>
             </w:pPr>
             <w:r>
-              <w:t>H</w:t>
+              <w:t>O</w:t>
             </w:r>
             <w:r>
               <w:rPr>
@@ -6825,33 +7835,57 @@
               <w:t>2</w:t>
             </w:r>
             <w:r>
-              <w:t>O(g)+KOH</w:t>
-            </w:r>
-          </w:p>
-        </w:tc>
-        <w:tc>
-          <w:tcPr>
-            <w:tcW w:w="1440" w:type="dxa"/>
-          </w:tcPr>
+              <w:t>O(g)</w:t>
+            </w:r>
+          </w:p>
           <w:p>
             <w:pPr>
               <w:jc w:val="left"/>
             </w:pPr>
             <w:r>
-              <w:t>5: process</w:t>
-            </w:r>
-          </w:p>
-        </w:tc>
-        <w:tc>
-          <w:tcPr>
-            <w:tcW w:w="2250" w:type="dxa"/>
+              <w:t>+ KOH</w:t>
+            </w:r>
+          </w:p>
+        </w:tc>
+        <w:tc>
+          <w:tcPr>
+            <w:tcW w:w="1755" w:type="dxa"/>
+            <w:tcBorders>
+              <w:top w:val="single" w:sz="4" w:space="0" w:color="auto"/>
+              <w:left w:val="single" w:sz="4" w:space="0" w:color="auto"/>
+              <w:bottom w:val="single" w:sz="4" w:space="0" w:color="auto"/>
+              <w:right w:val="single" w:sz="4" w:space="0" w:color="auto"/>
+            </w:tcBorders>
+            <w:vAlign w:val="center"/>
+            <w:hideMark/>
           </w:tcPr>
           <w:p>
             <w:pPr>
               <w:jc w:val="left"/>
             </w:pPr>
             <w:r>
-              <w:t>H</w:t>
+              <w:t>11: process</w:t>
+            </w:r>
+          </w:p>
+        </w:tc>
+        <w:tc>
+          <w:tcPr>
+            <w:tcW w:w="1575" w:type="dxa"/>
+            <w:tcBorders>
+              <w:top w:val="single" w:sz="4" w:space="0" w:color="auto"/>
+              <w:left w:val="single" w:sz="4" w:space="0" w:color="auto"/>
+              <w:bottom w:val="single" w:sz="4" w:space="0" w:color="auto"/>
+              <w:right w:val="single" w:sz="4" w:space="0" w:color="auto"/>
+            </w:tcBorders>
+            <w:vAlign w:val="center"/>
+            <w:hideMark/>
+          </w:tcPr>
+          <w:p>
+            <w:pPr>
+              <w:jc w:val="left"/>
+            </w:pPr>
+            <w:r>
+              <w:t>O</w:t>
             </w:r>
             <w:r>
               <w:rPr>
@@ -6869,7 +7903,7 @@
               <w:t>2</w:t>
             </w:r>
             <w:r>
-              <w:t>O(g))</w:t>
+              <w:t>O(g)</w:t>
             </w:r>
           </w:p>
         </w:tc>
@@ -6877,31 +7911,330 @@
       <w:tr>
         <w:tc>
           <w:tcPr>
-            <w:tcW w:w="2968" w:type="dxa"/>
+            <w:tcW w:w="2655" w:type="dxa"/>
             <w:vMerge/>
+            <w:tcBorders>
+              <w:top w:val="single" w:sz="4" w:space="0" w:color="auto"/>
+              <w:left w:val="single" w:sz="4" w:space="0" w:color="auto"/>
+              <w:bottom w:val="single" w:sz="4" w:space="0" w:color="auto"/>
+              <w:right w:val="single" w:sz="4" w:space="0" w:color="auto"/>
+            </w:tcBorders>
+            <w:vAlign w:val="center"/>
+            <w:hideMark/>
+          </w:tcPr>
+          <w:p>
+            <w:pPr>
+              <w:jc w:val="left"/>
+            </w:pPr>
+          </w:p>
+        </w:tc>
+        <w:tc>
+          <w:tcPr>
+            <w:tcW w:w="2250" w:type="dxa"/>
+            <w:vMerge/>
+            <w:tcBorders>
+              <w:top w:val="single" w:sz="4" w:space="0" w:color="auto"/>
+              <w:left w:val="single" w:sz="4" w:space="0" w:color="auto"/>
+              <w:bottom w:val="single" w:sz="4" w:space="0" w:color="auto"/>
+              <w:right w:val="single" w:sz="4" w:space="0" w:color="auto"/>
+            </w:tcBorders>
+            <w:vAlign w:val="center"/>
+            <w:hideMark/>
+          </w:tcPr>
+          <w:p>
+            <w:pPr>
+              <w:jc w:val="left"/>
+            </w:pPr>
+          </w:p>
+        </w:tc>
+        <w:tc>
+          <w:tcPr>
+            <w:tcW w:w="1530" w:type="dxa"/>
+            <w:tcBorders>
+              <w:top w:val="single" w:sz="4" w:space="0" w:color="auto"/>
+              <w:left w:val="single" w:sz="4" w:space="0" w:color="auto"/>
+              <w:bottom w:val="single" w:sz="4" w:space="0" w:color="auto"/>
+              <w:right w:val="single" w:sz="4" w:space="0" w:color="auto"/>
+            </w:tcBorders>
+            <w:vAlign w:val="center"/>
+            <w:hideMark/>
+          </w:tcPr>
+          <w:p>
+            <w:pPr>
+              <w:jc w:val="left"/>
+            </w:pPr>
+            <w:r>
+              <w:t>9: condenser</w:t>
+            </w:r>
+          </w:p>
+        </w:tc>
+        <w:tc>
+          <w:tcPr>
+            <w:tcW w:w="1620" w:type="dxa"/>
+            <w:tcBorders>
+              <w:top w:val="single" w:sz="4" w:space="0" w:color="auto"/>
+              <w:left w:val="single" w:sz="4" w:space="0" w:color="auto"/>
+              <w:bottom w:val="single" w:sz="4" w:space="0" w:color="auto"/>
+              <w:right w:val="single" w:sz="4" w:space="0" w:color="auto"/>
+            </w:tcBorders>
+            <w:vAlign w:val="center"/>
+            <w:hideMark/>
+          </w:tcPr>
+          <w:p>
+            <w:pPr>
+              <w:jc w:val="left"/>
+            </w:pPr>
+            <w:r>
+              <w:t>H</w:t>
+            </w:r>
+            <w:r>
+              <w:rPr>
+                <w:vertAlign w:val="subscript"/>
+              </w:rPr>
+              <w:t>2</w:t>
+            </w:r>
+            <w:r>
+              <w:t>O(l))</w:t>
+            </w:r>
+          </w:p>
+        </w:tc>
+        <w:tc>
+          <w:tcPr>
+            <w:tcW w:w="1755" w:type="dxa"/>
+            <w:vMerge w:val="restart"/>
+            <w:tcBorders>
+              <w:top w:val="single" w:sz="4" w:space="0" w:color="auto"/>
+              <w:left w:val="single" w:sz="4" w:space="0" w:color="auto"/>
+              <w:bottom w:val="single" w:sz="4" w:space="0" w:color="auto"/>
+              <w:right w:val="single" w:sz="4" w:space="0" w:color="auto"/>
+            </w:tcBorders>
+            <w:vAlign w:val="center"/>
+            <w:hideMark/>
+          </w:tcPr>
+          <w:p>
+            <w:pPr>
+              <w:jc w:val="left"/>
+            </w:pPr>
+            <w:r>
+              <w:t>12: liquid</w:t>
+            </w:r>
+          </w:p>
+        </w:tc>
+        <w:tc>
+          <w:tcPr>
+            <w:tcW w:w="1575" w:type="dxa"/>
+            <w:vMerge w:val="restart"/>
+            <w:tcBorders>
+              <w:top w:val="single" w:sz="4" w:space="0" w:color="auto"/>
+              <w:left w:val="single" w:sz="4" w:space="0" w:color="auto"/>
+              <w:bottom w:val="single" w:sz="4" w:space="0" w:color="auto"/>
+              <w:right w:val="single" w:sz="4" w:space="0" w:color="auto"/>
+            </w:tcBorders>
+            <w:vAlign w:val="center"/>
+            <w:hideMark/>
+          </w:tcPr>
+          <w:p>
+            <w:pPr>
+              <w:jc w:val="left"/>
+            </w:pPr>
+            <w:r>
+              <w:t>KOH</w:t>
+            </w:r>
+          </w:p>
+        </w:tc>
+      </w:tr>
+      <w:tr>
+        <w:tc>
+          <w:tcPr>
+            <w:tcW w:w="2655" w:type="dxa"/>
+            <w:vMerge/>
+            <w:tcBorders>
+              <w:top w:val="single" w:sz="4" w:space="0" w:color="auto"/>
+              <w:left w:val="single" w:sz="4" w:space="0" w:color="auto"/>
+              <w:bottom w:val="single" w:sz="4" w:space="0" w:color="auto"/>
+              <w:right w:val="single" w:sz="4" w:space="0" w:color="auto"/>
+            </w:tcBorders>
+            <w:vAlign w:val="center"/>
+            <w:hideMark/>
+          </w:tcPr>
+          <w:p>
+            <w:pPr>
+              <w:jc w:val="left"/>
+            </w:pPr>
+          </w:p>
+        </w:tc>
+        <w:tc>
+          <w:tcPr>
+            <w:tcW w:w="2250" w:type="dxa"/>
+            <w:vMerge/>
+            <w:tcBorders>
+              <w:top w:val="single" w:sz="4" w:space="0" w:color="auto"/>
+              <w:left w:val="single" w:sz="4" w:space="0" w:color="auto"/>
+              <w:bottom w:val="single" w:sz="4" w:space="0" w:color="auto"/>
+              <w:right w:val="single" w:sz="4" w:space="0" w:color="auto"/>
+            </w:tcBorders>
+            <w:vAlign w:val="center"/>
+            <w:hideMark/>
+          </w:tcPr>
+          <w:p>
+            <w:pPr>
+              <w:jc w:val="left"/>
+            </w:pPr>
+          </w:p>
+        </w:tc>
+        <w:tc>
+          <w:tcPr>
+            <w:tcW w:w="1530" w:type="dxa"/>
+            <w:tcBorders>
+              <w:top w:val="single" w:sz="4" w:space="0" w:color="auto"/>
+              <w:left w:val="single" w:sz="4" w:space="0" w:color="auto"/>
+              <w:bottom w:val="single" w:sz="4" w:space="0" w:color="auto"/>
+              <w:right w:val="single" w:sz="4" w:space="0" w:color="auto"/>
+            </w:tcBorders>
+            <w:vAlign w:val="center"/>
+            <w:hideMark/>
+          </w:tcPr>
+          <w:p>
+            <w:pPr>
+              <w:jc w:val="left"/>
+            </w:pPr>
+            <w:r>
+              <w:t>10: feedwater</w:t>
+            </w:r>
+          </w:p>
+        </w:tc>
+        <w:tc>
+          <w:tcPr>
+            <w:tcW w:w="1620" w:type="dxa"/>
+            <w:tcBorders>
+              <w:top w:val="single" w:sz="4" w:space="0" w:color="auto"/>
+              <w:left w:val="single" w:sz="4" w:space="0" w:color="auto"/>
+              <w:bottom w:val="single" w:sz="4" w:space="0" w:color="auto"/>
+              <w:right w:val="single" w:sz="4" w:space="0" w:color="auto"/>
+            </w:tcBorders>
+            <w:vAlign w:val="center"/>
+            <w:hideMark/>
+          </w:tcPr>
+          <w:p>
+            <w:pPr>
+              <w:jc w:val="left"/>
+            </w:pPr>
+            <w:r>
+              <w:t>N/A</w:t>
+            </w:r>
+          </w:p>
+        </w:tc>
+        <w:tc>
+          <w:tcPr>
+            <w:tcW w:w="1755" w:type="dxa"/>
+            <w:vMerge/>
+            <w:tcBorders>
+              <w:top w:val="single" w:sz="4" w:space="0" w:color="auto"/>
+              <w:left w:val="single" w:sz="4" w:space="0" w:color="auto"/>
+              <w:bottom w:val="single" w:sz="4" w:space="0" w:color="auto"/>
+              <w:right w:val="single" w:sz="4" w:space="0" w:color="auto"/>
+            </w:tcBorders>
+            <w:vAlign w:val="center"/>
+            <w:hideMark/>
+          </w:tcPr>
+          <w:p>
+            <w:pPr>
+              <w:jc w:val="left"/>
+            </w:pPr>
+          </w:p>
+        </w:tc>
+        <w:tc>
+          <w:tcPr>
+            <w:tcW w:w="1575" w:type="dxa"/>
+            <w:vMerge/>
+            <w:tcBorders>
+              <w:top w:val="single" w:sz="4" w:space="0" w:color="auto"/>
+              <w:left w:val="single" w:sz="4" w:space="0" w:color="auto"/>
+              <w:bottom w:val="single" w:sz="4" w:space="0" w:color="auto"/>
+              <w:right w:val="single" w:sz="4" w:space="0" w:color="auto"/>
+            </w:tcBorders>
+            <w:vAlign w:val="center"/>
+            <w:hideMark/>
+          </w:tcPr>
+          <w:p>
+            <w:pPr>
+              <w:jc w:val="left"/>
+            </w:pPr>
+          </w:p>
+        </w:tc>
+      </w:tr>
+      <w:tr>
+        <w:tc>
+          <w:tcPr>
+            <w:tcW w:w="2655" w:type="dxa"/>
+            <w:vMerge/>
+            <w:tcBorders>
+              <w:top w:val="single" w:sz="4" w:space="0" w:color="auto"/>
+              <w:left w:val="single" w:sz="4" w:space="0" w:color="auto"/>
+              <w:bottom w:val="single" w:sz="4" w:space="0" w:color="auto"/>
+              <w:right w:val="single" w:sz="4" w:space="0" w:color="auto"/>
+            </w:tcBorders>
+            <w:vAlign w:val="center"/>
+            <w:hideMark/>
+          </w:tcPr>
+          <w:p>
+            <w:pPr>
+              <w:jc w:val="left"/>
+            </w:pPr>
+          </w:p>
+        </w:tc>
+        <w:tc>
+          <w:tcPr>
+            <w:tcW w:w="2250" w:type="dxa"/>
+            <w:tcBorders>
+              <w:top w:val="single" w:sz="4" w:space="0" w:color="auto"/>
+              <w:left w:val="single" w:sz="4" w:space="0" w:color="auto"/>
+              <w:bottom w:val="single" w:sz="4" w:space="0" w:color="auto"/>
+              <w:right w:val="single" w:sz="4" w:space="0" w:color="auto"/>
+            </w:tcBorders>
+            <w:hideMark/>
           </w:tcPr>
           <w:p>
             <w:pPr>
               <w:jc w:val="center"/>
             </w:pPr>
-          </w:p>
-        </w:tc>
-        <w:tc>
-          <w:tcPr>
-            <w:tcW w:w="1622" w:type="dxa"/>
+            <w:r>
+              <w:t>pos_disp_pump.py</w:t>
+            </w:r>
+          </w:p>
+        </w:tc>
+        <w:tc>
+          <w:tcPr>
+            <w:tcW w:w="1530" w:type="dxa"/>
+            <w:tcBorders>
+              <w:top w:val="single" w:sz="4" w:space="0" w:color="auto"/>
+              <w:left w:val="single" w:sz="4" w:space="0" w:color="auto"/>
+              <w:bottom w:val="single" w:sz="4" w:space="0" w:color="auto"/>
+              <w:right w:val="single" w:sz="4" w:space="0" w:color="auto"/>
+            </w:tcBorders>
+            <w:vAlign w:val="center"/>
+            <w:hideMark/>
           </w:tcPr>
           <w:p>
             <w:pPr>
               <w:jc w:val="left"/>
             </w:pPr>
             <w:r>
-              <w:t>7: condenser</w:t>
-            </w:r>
-          </w:p>
-        </w:tc>
-        <w:tc>
-          <w:tcPr>
-            <w:tcW w:w="1980" w:type="dxa"/>
+              <w:t>20: feedwater</w:t>
+            </w:r>
+          </w:p>
+        </w:tc>
+        <w:tc>
+          <w:tcPr>
+            <w:tcW w:w="1620" w:type="dxa"/>
+            <w:tcBorders>
+              <w:top w:val="single" w:sz="4" w:space="0" w:color="auto"/>
+              <w:left w:val="single" w:sz="4" w:space="0" w:color="auto"/>
+              <w:bottom w:val="single" w:sz="4" w:space="0" w:color="auto"/>
+              <w:right w:val="single" w:sz="4" w:space="0" w:color="auto"/>
+            </w:tcBorders>
+            <w:vAlign w:val="center"/>
+            <w:hideMark/>
           </w:tcPr>
           <w:p>
             <w:pPr>
@@ -6917,35 +8250,58 @@
               <w:t>2</w:t>
             </w:r>
             <w:r>
-              <w:t>O(l))</w:t>
-            </w:r>
-          </w:p>
-        </w:tc>
-        <w:tc>
-          <w:tcPr>
-            <w:tcW w:w="1440" w:type="dxa"/>
-            <w:vMerge w:val="restart"/>
+              <w:t>O(l)</w:t>
+            </w:r>
+          </w:p>
+        </w:tc>
+        <w:tc>
+          <w:tcPr>
+            <w:tcW w:w="1755" w:type="dxa"/>
+            <w:tcBorders>
+              <w:top w:val="single" w:sz="4" w:space="0" w:color="auto"/>
+              <w:left w:val="single" w:sz="4" w:space="0" w:color="auto"/>
+              <w:bottom w:val="single" w:sz="4" w:space="0" w:color="auto"/>
+              <w:right w:val="single" w:sz="4" w:space="0" w:color="auto"/>
+            </w:tcBorders>
+            <w:vAlign w:val="center"/>
+            <w:hideMark/>
           </w:tcPr>
           <w:p>
             <w:pPr>
               <w:jc w:val="left"/>
             </w:pPr>
             <w:r>
-              <w:t>6: liquid</w:t>
-            </w:r>
-          </w:p>
-        </w:tc>
-        <w:tc>
-          <w:tcPr>
-            <w:tcW w:w="2250" w:type="dxa"/>
-            <w:vMerge w:val="restart"/>
+              <w:t>21: feedwater</w:t>
+            </w:r>
+          </w:p>
+        </w:tc>
+        <w:tc>
+          <w:tcPr>
+            <w:tcW w:w="1575" w:type="dxa"/>
+            <w:tcBorders>
+              <w:top w:val="single" w:sz="4" w:space="0" w:color="auto"/>
+              <w:left w:val="single" w:sz="4" w:space="0" w:color="auto"/>
+              <w:bottom w:val="single" w:sz="4" w:space="0" w:color="auto"/>
+              <w:right w:val="single" w:sz="4" w:space="0" w:color="auto"/>
+            </w:tcBorders>
+            <w:vAlign w:val="center"/>
+            <w:hideMark/>
           </w:tcPr>
           <w:p>
             <w:pPr>
               <w:jc w:val="left"/>
             </w:pPr>
             <w:r>
-              <w:t>KOH</w:t>
+              <w:t>H</w:t>
+            </w:r>
+            <w:r>
+              <w:rPr>
+                <w:vertAlign w:val="subscript"/>
+              </w:rPr>
+              <w:t>2</w:t>
+            </w:r>
+            <w:r>
+              <w:t>O(l)</w:t>
             </w:r>
           </w:p>
         </w:tc>
@@ -6953,54 +8309,105 @@
       <w:tr>
         <w:tc>
           <w:tcPr>
-            <w:tcW w:w="2968" w:type="dxa"/>
+            <w:tcW w:w="2655" w:type="dxa"/>
             <w:vMerge/>
+            <w:tcBorders>
+              <w:top w:val="single" w:sz="4" w:space="0" w:color="auto"/>
+              <w:left w:val="single" w:sz="4" w:space="0" w:color="auto"/>
+              <w:bottom w:val="single" w:sz="4" w:space="0" w:color="auto"/>
+              <w:right w:val="single" w:sz="4" w:space="0" w:color="auto"/>
+            </w:tcBorders>
+            <w:vAlign w:val="center"/>
+            <w:hideMark/>
+          </w:tcPr>
+          <w:p>
+            <w:pPr>
+              <w:jc w:val="left"/>
+            </w:pPr>
+          </w:p>
+        </w:tc>
+        <w:tc>
+          <w:tcPr>
+            <w:tcW w:w="2250" w:type="dxa"/>
+            <w:vMerge w:val="restart"/>
+            <w:tcBorders>
+              <w:top w:val="single" w:sz="4" w:space="0" w:color="auto"/>
+              <w:left w:val="single" w:sz="4" w:space="0" w:color="auto"/>
+              <w:bottom w:val="single" w:sz="4" w:space="0" w:color="auto"/>
+              <w:right w:val="single" w:sz="4" w:space="0" w:color="auto"/>
+            </w:tcBorders>
+            <w:hideMark/>
           </w:tcPr>
           <w:p>
             <w:pPr>
               <w:jc w:val="center"/>
             </w:pPr>
-          </w:p>
-        </w:tc>
-        <w:tc>
-          <w:tcPr>
-            <w:tcW w:w="1622" w:type="dxa"/>
+            <w:r>
+              <w:t>heat_exchanger.py</w:t>
+            </w:r>
+          </w:p>
+          <w:p>
+            <w:pPr>
+              <w:jc w:val="center"/>
+            </w:pPr>
+            <w:r>
+              <w:t>(H</w:t>
+            </w:r>
+            <w:r>
+              <w:rPr>
+                <w:vertAlign w:val="subscript"/>
+              </w:rPr>
+              <w:t>2</w:t>
+            </w:r>
+            <w:r>
+              <w:t xml:space="preserve"> side)</w:t>
+            </w:r>
+          </w:p>
+        </w:tc>
+        <w:tc>
+          <w:tcPr>
+            <w:tcW w:w="1530" w:type="dxa"/>
+            <w:tcBorders>
+              <w:top w:val="single" w:sz="4" w:space="0" w:color="auto"/>
+              <w:left w:val="single" w:sz="4" w:space="0" w:color="auto"/>
+              <w:bottom w:val="single" w:sz="4" w:space="0" w:color="auto"/>
+              <w:right w:val="single" w:sz="4" w:space="0" w:color="auto"/>
+            </w:tcBorders>
+            <w:vAlign w:val="center"/>
           </w:tcPr>
           <w:p>
             <w:pPr>
               <w:jc w:val="left"/>
             </w:pPr>
-            <w:r>
-              <w:t>8: feedwater</w:t>
-            </w:r>
-          </w:p>
-        </w:tc>
-        <w:tc>
-          <w:tcPr>
-            <w:tcW w:w="1980" w:type="dxa"/>
+          </w:p>
+        </w:tc>
+        <w:tc>
+          <w:tcPr>
+            <w:tcW w:w="1620" w:type="dxa"/>
+            <w:tcBorders>
+              <w:top w:val="single" w:sz="4" w:space="0" w:color="auto"/>
+              <w:left w:val="single" w:sz="4" w:space="0" w:color="auto"/>
+              <w:bottom w:val="single" w:sz="4" w:space="0" w:color="auto"/>
+              <w:right w:val="single" w:sz="4" w:space="0" w:color="auto"/>
+            </w:tcBorders>
+            <w:vAlign w:val="center"/>
           </w:tcPr>
           <w:p>
             <w:pPr>
               <w:jc w:val="left"/>
             </w:pPr>
-            <w:r>
-              <w:t>H</w:t>
-            </w:r>
-            <w:r>
-              <w:rPr>
-                <w:vertAlign w:val="subscript"/>
-              </w:rPr>
-              <w:t>2</w:t>
-            </w:r>
-            <w:r>
-              <w:t>O(l))</w:t>
-            </w:r>
-          </w:p>
-        </w:tc>
-        <w:tc>
-          <w:tcPr>
-            <w:tcW w:w="1440" w:type="dxa"/>
-            <w:vMerge/>
+          </w:p>
+        </w:tc>
+        <w:tc>
+          <w:tcPr>
+            <w:tcW w:w="1755" w:type="dxa"/>
+            <w:tcBorders>
+              <w:top w:val="single" w:sz="4" w:space="0" w:color="auto"/>
+              <w:left w:val="single" w:sz="4" w:space="0" w:color="auto"/>
+              <w:bottom w:val="single" w:sz="4" w:space="0" w:color="auto"/>
+              <w:right w:val="single" w:sz="4" w:space="0" w:color="auto"/>
+            </w:tcBorders>
+            <w:vAlign w:val="center"/>
           </w:tcPr>
           <w:p>
             <w:pPr>
@@ -7010,8 +8417,14 @@
         </w:tc>
         <w:tc>
           <w:tcPr>
-            <w:tcW w:w="2250" w:type="dxa"/>
-            <w:vMerge/>
+            <w:tcW w:w="1575" w:type="dxa"/>
+            <w:tcBorders>
+              <w:top w:val="single" w:sz="4" w:space="0" w:color="auto"/>
+              <w:left w:val="single" w:sz="4" w:space="0" w:color="auto"/>
+              <w:bottom w:val="single" w:sz="4" w:space="0" w:color="auto"/>
+              <w:right w:val="single" w:sz="4" w:space="0" w:color="auto"/>
+            </w:tcBorders>
+            <w:vAlign w:val="center"/>
           </w:tcPr>
           <w:p>
             <w:pPr>
@@ -7023,15 +8436,149 @@
       <w:tr>
         <w:tc>
           <w:tcPr>
-            <w:tcW w:w="2968" w:type="dxa"/>
+            <w:tcW w:w="2655" w:type="dxa"/>
+            <w:vMerge/>
+            <w:tcBorders>
+              <w:top w:val="single" w:sz="4" w:space="0" w:color="auto"/>
+              <w:left w:val="single" w:sz="4" w:space="0" w:color="auto"/>
+              <w:bottom w:val="single" w:sz="4" w:space="0" w:color="auto"/>
+              <w:right w:val="single" w:sz="4" w:space="0" w:color="auto"/>
+            </w:tcBorders>
+            <w:vAlign w:val="center"/>
+            <w:hideMark/>
+          </w:tcPr>
+          <w:p>
+            <w:pPr>
+              <w:jc w:val="left"/>
+            </w:pPr>
+          </w:p>
+        </w:tc>
+        <w:tc>
+          <w:tcPr>
+            <w:tcW w:w="2250" w:type="dxa"/>
+            <w:vMerge/>
+            <w:tcBorders>
+              <w:top w:val="single" w:sz="4" w:space="0" w:color="auto"/>
+              <w:left w:val="single" w:sz="4" w:space="0" w:color="auto"/>
+              <w:bottom w:val="single" w:sz="4" w:space="0" w:color="auto"/>
+              <w:right w:val="single" w:sz="4" w:space="0" w:color="auto"/>
+            </w:tcBorders>
+            <w:vAlign w:val="center"/>
+            <w:hideMark/>
+          </w:tcPr>
+          <w:p>
+            <w:pPr>
+              <w:jc w:val="left"/>
+            </w:pPr>
+          </w:p>
+        </w:tc>
+        <w:tc>
+          <w:tcPr>
+            <w:tcW w:w="1530" w:type="dxa"/>
+            <w:tcBorders>
+              <w:top w:val="single" w:sz="4" w:space="0" w:color="auto"/>
+              <w:left w:val="single" w:sz="4" w:space="0" w:color="auto"/>
+              <w:bottom w:val="single" w:sz="4" w:space="0" w:color="auto"/>
+              <w:right w:val="single" w:sz="4" w:space="0" w:color="auto"/>
+            </w:tcBorders>
+            <w:vAlign w:val="center"/>
+          </w:tcPr>
+          <w:p>
+            <w:pPr>
+              <w:jc w:val="left"/>
+            </w:pPr>
+          </w:p>
+        </w:tc>
+        <w:tc>
+          <w:tcPr>
+            <w:tcW w:w="1620" w:type="dxa"/>
+            <w:tcBorders>
+              <w:top w:val="single" w:sz="4" w:space="0" w:color="auto"/>
+              <w:left w:val="single" w:sz="4" w:space="0" w:color="auto"/>
+              <w:bottom w:val="single" w:sz="4" w:space="0" w:color="auto"/>
+              <w:right w:val="single" w:sz="4" w:space="0" w:color="auto"/>
+            </w:tcBorders>
+            <w:vAlign w:val="center"/>
+          </w:tcPr>
+          <w:p>
+            <w:pPr>
+              <w:jc w:val="left"/>
+            </w:pPr>
+          </w:p>
+        </w:tc>
+        <w:tc>
+          <w:tcPr>
+            <w:tcW w:w="1755" w:type="dxa"/>
+            <w:tcBorders>
+              <w:top w:val="single" w:sz="4" w:space="0" w:color="auto"/>
+              <w:left w:val="single" w:sz="4" w:space="0" w:color="auto"/>
+              <w:bottom w:val="single" w:sz="4" w:space="0" w:color="auto"/>
+              <w:right w:val="single" w:sz="4" w:space="0" w:color="auto"/>
+            </w:tcBorders>
+            <w:vAlign w:val="center"/>
+          </w:tcPr>
+          <w:p>
+            <w:pPr>
+              <w:jc w:val="left"/>
+            </w:pPr>
+          </w:p>
+        </w:tc>
+        <w:tc>
+          <w:tcPr>
+            <w:tcW w:w="1575" w:type="dxa"/>
+            <w:tcBorders>
+              <w:top w:val="single" w:sz="4" w:space="0" w:color="auto"/>
+              <w:left w:val="single" w:sz="4" w:space="0" w:color="auto"/>
+              <w:bottom w:val="single" w:sz="4" w:space="0" w:color="auto"/>
+              <w:right w:val="single" w:sz="4" w:space="0" w:color="auto"/>
+            </w:tcBorders>
+            <w:vAlign w:val="center"/>
+          </w:tcPr>
+          <w:p>
+            <w:pPr>
+              <w:jc w:val="left"/>
+            </w:pPr>
+          </w:p>
+        </w:tc>
+      </w:tr>
+      <w:tr>
+        <w:tc>
+          <w:tcPr>
+            <w:tcW w:w="2655" w:type="dxa"/>
+            <w:vMerge/>
+            <w:tcBorders>
+              <w:top w:val="single" w:sz="4" w:space="0" w:color="auto"/>
+              <w:left w:val="single" w:sz="4" w:space="0" w:color="auto"/>
+              <w:bottom w:val="single" w:sz="4" w:space="0" w:color="auto"/>
+              <w:right w:val="single" w:sz="4" w:space="0" w:color="auto"/>
+            </w:tcBorders>
+            <w:vAlign w:val="center"/>
+            <w:hideMark/>
+          </w:tcPr>
+          <w:p>
+            <w:pPr>
+              <w:jc w:val="left"/>
+            </w:pPr>
+          </w:p>
+        </w:tc>
+        <w:tc>
+          <w:tcPr>
+            <w:tcW w:w="2250" w:type="dxa"/>
             <w:vMerge w:val="restart"/>
+            <w:tcBorders>
+              <w:top w:val="single" w:sz="4" w:space="0" w:color="auto"/>
+              <w:left w:val="single" w:sz="4" w:space="0" w:color="auto"/>
+              <w:bottom w:val="single" w:sz="4" w:space="0" w:color="auto"/>
+              <w:right w:val="single" w:sz="4" w:space="0" w:color="auto"/>
+            </w:tcBorders>
+            <w:hideMark/>
           </w:tcPr>
           <w:p>
             <w:pPr>
               <w:jc w:val="center"/>
             </w:pPr>
             <w:r>
-              <w:t>gas_liquid_separator.py</w:t>
+              <w:t>Heat_exchanger.py</w:t>
             </w:r>
           </w:p>
           <w:p>
@@ -7039,15 +8586,7 @@
               <w:jc w:val="center"/>
             </w:pPr>
             <w:r>
-              <w:t>(</w:t>
-            </w:r>
-            <w:proofErr w:type="gramStart"/>
-            <w:r>
-              <w:t>operated</w:t>
-            </w:r>
-            <w:proofErr w:type="gramEnd"/>
-            <w:r>
-              <w:t xml:space="preserve"> as O</w:t>
+              <w:t>(O</w:t>
             </w:r>
             <w:r>
               <w:rPr>
@@ -7056,127 +8595,264 @@
               <w:t>2</w:t>
             </w:r>
             <w:r>
-              <w:t>-KOH separator)</w:t>
-            </w:r>
-          </w:p>
-        </w:tc>
-        <w:tc>
-          <w:tcPr>
-            <w:tcW w:w="1622" w:type="dxa"/>
+              <w:t xml:space="preserve"> side)</w:t>
+            </w:r>
+          </w:p>
+        </w:tc>
+        <w:tc>
+          <w:tcPr>
+            <w:tcW w:w="1530" w:type="dxa"/>
+            <w:tcBorders>
+              <w:top w:val="single" w:sz="4" w:space="0" w:color="auto"/>
+              <w:left w:val="single" w:sz="4" w:space="0" w:color="auto"/>
+              <w:bottom w:val="single" w:sz="4" w:space="0" w:color="auto"/>
+              <w:right w:val="single" w:sz="4" w:space="0" w:color="auto"/>
+            </w:tcBorders>
+            <w:vAlign w:val="center"/>
           </w:tcPr>
           <w:p>
             <w:pPr>
               <w:jc w:val="left"/>
             </w:pPr>
-            <w:r>
-              <w:t xml:space="preserve">4: process </w:t>
-            </w:r>
-          </w:p>
-        </w:tc>
-        <w:tc>
-          <w:tcPr>
-            <w:tcW w:w="1980" w:type="dxa"/>
+          </w:p>
+        </w:tc>
+        <w:tc>
+          <w:tcPr>
+            <w:tcW w:w="1620" w:type="dxa"/>
+            <w:tcBorders>
+              <w:top w:val="single" w:sz="4" w:space="0" w:color="auto"/>
+              <w:left w:val="single" w:sz="4" w:space="0" w:color="auto"/>
+              <w:bottom w:val="single" w:sz="4" w:space="0" w:color="auto"/>
+              <w:right w:val="single" w:sz="4" w:space="0" w:color="auto"/>
+            </w:tcBorders>
+            <w:vAlign w:val="center"/>
           </w:tcPr>
           <w:p>
             <w:pPr>
               <w:jc w:val="left"/>
             </w:pPr>
-            <w:r>
-              <w:t>O</w:t>
-            </w:r>
-            <w:r>
-              <w:rPr>
-                <w:vertAlign w:val="subscript"/>
-              </w:rPr>
-              <w:t>2</w:t>
-            </w:r>
-            <w:r>
-              <w:t>+H</w:t>
-            </w:r>
-            <w:r>
-              <w:rPr>
-                <w:vertAlign w:val="subscript"/>
-              </w:rPr>
-              <w:t>2</w:t>
-            </w:r>
-            <w:r>
-              <w:t>O(g)+KOH</w:t>
-            </w:r>
-          </w:p>
-        </w:tc>
-        <w:tc>
-          <w:tcPr>
-            <w:tcW w:w="1440" w:type="dxa"/>
+          </w:p>
+        </w:tc>
+        <w:tc>
+          <w:tcPr>
+            <w:tcW w:w="1755" w:type="dxa"/>
+            <w:tcBorders>
+              <w:top w:val="single" w:sz="4" w:space="0" w:color="auto"/>
+              <w:left w:val="single" w:sz="4" w:space="0" w:color="auto"/>
+              <w:bottom w:val="single" w:sz="4" w:space="0" w:color="auto"/>
+              <w:right w:val="single" w:sz="4" w:space="0" w:color="auto"/>
+            </w:tcBorders>
+            <w:vAlign w:val="center"/>
           </w:tcPr>
           <w:p>
             <w:pPr>
               <w:jc w:val="left"/>
             </w:pPr>
-            <w:r>
-              <w:t xml:space="preserve">11: process </w:t>
-            </w:r>
-          </w:p>
-        </w:tc>
-        <w:tc>
-          <w:tcPr>
-            <w:tcW w:w="2250" w:type="dxa"/>
+          </w:p>
+        </w:tc>
+        <w:tc>
+          <w:tcPr>
+            <w:tcW w:w="1575" w:type="dxa"/>
+            <w:tcBorders>
+              <w:top w:val="single" w:sz="4" w:space="0" w:color="auto"/>
+              <w:left w:val="single" w:sz="4" w:space="0" w:color="auto"/>
+              <w:bottom w:val="single" w:sz="4" w:space="0" w:color="auto"/>
+              <w:right w:val="single" w:sz="4" w:space="0" w:color="auto"/>
+            </w:tcBorders>
+            <w:vAlign w:val="center"/>
           </w:tcPr>
           <w:p>
             <w:pPr>
               <w:jc w:val="left"/>
             </w:pPr>
-            <w:r>
-              <w:t>O</w:t>
-            </w:r>
-            <w:r>
-              <w:rPr>
-                <w:vertAlign w:val="subscript"/>
-              </w:rPr>
-              <w:t>2</w:t>
-            </w:r>
-            <w:r>
-              <w:t>+H</w:t>
-            </w:r>
-            <w:r>
-              <w:rPr>
-                <w:vertAlign w:val="subscript"/>
-              </w:rPr>
-              <w:t>2</w:t>
-            </w:r>
-            <w:r>
-              <w:t>O(g)</w:t>
-            </w:r>
           </w:p>
         </w:tc>
       </w:tr>
       <w:tr>
         <w:tc>
           <w:tcPr>
-            <w:tcW w:w="2968" w:type="dxa"/>
+            <w:tcW w:w="2655" w:type="dxa"/>
             <w:vMerge/>
+            <w:tcBorders>
+              <w:top w:val="single" w:sz="4" w:space="0" w:color="auto"/>
+              <w:left w:val="single" w:sz="4" w:space="0" w:color="auto"/>
+              <w:bottom w:val="single" w:sz="4" w:space="0" w:color="auto"/>
+              <w:right w:val="single" w:sz="4" w:space="0" w:color="auto"/>
+            </w:tcBorders>
+            <w:vAlign w:val="center"/>
+            <w:hideMark/>
+          </w:tcPr>
+          <w:p>
+            <w:pPr>
+              <w:jc w:val="left"/>
+            </w:pPr>
+          </w:p>
+        </w:tc>
+        <w:tc>
+          <w:tcPr>
+            <w:tcW w:w="2250" w:type="dxa"/>
+            <w:vMerge/>
+            <w:tcBorders>
+              <w:top w:val="single" w:sz="4" w:space="0" w:color="auto"/>
+              <w:left w:val="single" w:sz="4" w:space="0" w:color="auto"/>
+              <w:bottom w:val="single" w:sz="4" w:space="0" w:color="auto"/>
+              <w:right w:val="single" w:sz="4" w:space="0" w:color="auto"/>
+            </w:tcBorders>
+            <w:vAlign w:val="center"/>
+            <w:hideMark/>
+          </w:tcPr>
+          <w:p>
+            <w:pPr>
+              <w:jc w:val="left"/>
+            </w:pPr>
+          </w:p>
+        </w:tc>
+        <w:tc>
+          <w:tcPr>
+            <w:tcW w:w="1530" w:type="dxa"/>
+            <w:tcBorders>
+              <w:top w:val="single" w:sz="4" w:space="0" w:color="auto"/>
+              <w:left w:val="single" w:sz="4" w:space="0" w:color="auto"/>
+              <w:bottom w:val="single" w:sz="4" w:space="0" w:color="auto"/>
+              <w:right w:val="single" w:sz="4" w:space="0" w:color="auto"/>
+            </w:tcBorders>
+            <w:vAlign w:val="center"/>
+          </w:tcPr>
+          <w:p>
+            <w:pPr>
+              <w:jc w:val="left"/>
+            </w:pPr>
+          </w:p>
+        </w:tc>
+        <w:tc>
+          <w:tcPr>
+            <w:tcW w:w="1620" w:type="dxa"/>
+            <w:tcBorders>
+              <w:top w:val="single" w:sz="4" w:space="0" w:color="auto"/>
+              <w:left w:val="single" w:sz="4" w:space="0" w:color="auto"/>
+              <w:bottom w:val="single" w:sz="4" w:space="0" w:color="auto"/>
+              <w:right w:val="single" w:sz="4" w:space="0" w:color="auto"/>
+            </w:tcBorders>
+            <w:vAlign w:val="center"/>
+          </w:tcPr>
+          <w:p>
+            <w:pPr>
+              <w:jc w:val="left"/>
+            </w:pPr>
+          </w:p>
+        </w:tc>
+        <w:tc>
+          <w:tcPr>
+            <w:tcW w:w="1755" w:type="dxa"/>
+            <w:tcBorders>
+              <w:top w:val="single" w:sz="4" w:space="0" w:color="auto"/>
+              <w:left w:val="single" w:sz="4" w:space="0" w:color="auto"/>
+              <w:bottom w:val="single" w:sz="4" w:space="0" w:color="auto"/>
+              <w:right w:val="single" w:sz="4" w:space="0" w:color="auto"/>
+            </w:tcBorders>
+            <w:vAlign w:val="center"/>
+          </w:tcPr>
+          <w:p>
+            <w:pPr>
+              <w:jc w:val="left"/>
+            </w:pPr>
+          </w:p>
+        </w:tc>
+        <w:tc>
+          <w:tcPr>
+            <w:tcW w:w="1575" w:type="dxa"/>
+            <w:tcBorders>
+              <w:top w:val="single" w:sz="4" w:space="0" w:color="auto"/>
+              <w:left w:val="single" w:sz="4" w:space="0" w:color="auto"/>
+              <w:bottom w:val="single" w:sz="4" w:space="0" w:color="auto"/>
+              <w:right w:val="single" w:sz="4" w:space="0" w:color="auto"/>
+            </w:tcBorders>
+            <w:vAlign w:val="center"/>
+          </w:tcPr>
+          <w:p>
+            <w:pPr>
+              <w:jc w:val="left"/>
+            </w:pPr>
+          </w:p>
+        </w:tc>
+      </w:tr>
+      <w:tr>
+        <w:tc>
+          <w:tcPr>
+            <w:tcW w:w="2655" w:type="dxa"/>
+            <w:vMerge w:val="restart"/>
+            <w:tcBorders>
+              <w:top w:val="single" w:sz="4" w:space="0" w:color="auto"/>
+              <w:left w:val="single" w:sz="4" w:space="0" w:color="auto"/>
+              <w:bottom w:val="single" w:sz="4" w:space="0" w:color="auto"/>
+              <w:right w:val="single" w:sz="4" w:space="0" w:color="auto"/>
+            </w:tcBorders>
+            <w:vAlign w:val="center"/>
+            <w:hideMark/>
           </w:tcPr>
           <w:p>
             <w:pPr>
               <w:jc w:val="center"/>
             </w:pPr>
-          </w:p>
-        </w:tc>
-        <w:tc>
-          <w:tcPr>
-            <w:tcW w:w="1622" w:type="dxa"/>
+            <w:r>
+              <w:t>H2_compressor.py</w:t>
+            </w:r>
+          </w:p>
+        </w:tc>
+        <w:tc>
+          <w:tcPr>
+            <w:tcW w:w="2250" w:type="dxa"/>
+            <w:vMerge w:val="restart"/>
+            <w:tcBorders>
+              <w:top w:val="single" w:sz="4" w:space="0" w:color="auto"/>
+              <w:left w:val="single" w:sz="4" w:space="0" w:color="auto"/>
+              <w:bottom w:val="single" w:sz="4" w:space="0" w:color="auto"/>
+              <w:right w:val="single" w:sz="4" w:space="0" w:color="auto"/>
+            </w:tcBorders>
+            <w:vAlign w:val="center"/>
+            <w:hideMark/>
+          </w:tcPr>
+          <w:p>
+            <w:pPr>
+              <w:jc w:val="center"/>
+            </w:pPr>
+            <w:r>
+              <w:t>N/A</w:t>
+            </w:r>
+          </w:p>
+        </w:tc>
+        <w:tc>
+          <w:tcPr>
+            <w:tcW w:w="1530" w:type="dxa"/>
+            <w:tcBorders>
+              <w:top w:val="single" w:sz="4" w:space="0" w:color="auto"/>
+              <w:left w:val="single" w:sz="4" w:space="0" w:color="auto"/>
+              <w:bottom w:val="single" w:sz="4" w:space="0" w:color="auto"/>
+              <w:right w:val="single" w:sz="4" w:space="0" w:color="auto"/>
+            </w:tcBorders>
+            <w:vAlign w:val="center"/>
+            <w:hideMark/>
           </w:tcPr>
           <w:p>
             <w:pPr>
               <w:jc w:val="left"/>
             </w:pPr>
             <w:r>
-              <w:t>9: condenser</w:t>
-            </w:r>
-          </w:p>
-        </w:tc>
-        <w:tc>
-          <w:tcPr>
-            <w:tcW w:w="1980" w:type="dxa"/>
+              <w:t>40: process</w:t>
+            </w:r>
+          </w:p>
+        </w:tc>
+        <w:tc>
+          <w:tcPr>
+            <w:tcW w:w="1620" w:type="dxa"/>
+            <w:tcBorders>
+              <w:top w:val="single" w:sz="4" w:space="0" w:color="auto"/>
+              <w:left w:val="single" w:sz="4" w:space="0" w:color="auto"/>
+              <w:bottom w:val="single" w:sz="4" w:space="0" w:color="auto"/>
+              <w:right w:val="single" w:sz="4" w:space="0" w:color="auto"/>
+            </w:tcBorders>
+            <w:vAlign w:val="center"/>
+            <w:hideMark/>
           </w:tcPr>
           <w:p>
             <w:pPr>
@@ -7191,36 +8867,201 @@
               </w:rPr>
               <w:t>2</w:t>
             </w:r>
-            <w:r>
-              <w:t>O(l))</w:t>
-            </w:r>
-          </w:p>
-        </w:tc>
-        <w:tc>
-          <w:tcPr>
-            <w:tcW w:w="1440" w:type="dxa"/>
-            <w:vMerge w:val="restart"/>
+          </w:p>
+        </w:tc>
+        <w:tc>
+          <w:tcPr>
+            <w:tcW w:w="1755" w:type="dxa"/>
+            <w:tcBorders>
+              <w:top w:val="single" w:sz="4" w:space="0" w:color="auto"/>
+              <w:left w:val="single" w:sz="4" w:space="0" w:color="auto"/>
+              <w:bottom w:val="single" w:sz="4" w:space="0" w:color="auto"/>
+              <w:right w:val="single" w:sz="4" w:space="0" w:color="auto"/>
+            </w:tcBorders>
+            <w:vAlign w:val="center"/>
+            <w:hideMark/>
           </w:tcPr>
           <w:p>
             <w:pPr>
               <w:jc w:val="left"/>
             </w:pPr>
             <w:r>
-              <w:t>12: liquid</w:t>
-            </w:r>
-          </w:p>
-        </w:tc>
-        <w:tc>
-          <w:tcPr>
-            <w:tcW w:w="2250" w:type="dxa"/>
-            <w:vMerge w:val="restart"/>
+              <w:t>42: process</w:t>
+            </w:r>
+          </w:p>
+        </w:tc>
+        <w:tc>
+          <w:tcPr>
+            <w:tcW w:w="1575" w:type="dxa"/>
+            <w:tcBorders>
+              <w:top w:val="single" w:sz="4" w:space="0" w:color="auto"/>
+              <w:left w:val="single" w:sz="4" w:space="0" w:color="auto"/>
+              <w:bottom w:val="single" w:sz="4" w:space="0" w:color="auto"/>
+              <w:right w:val="single" w:sz="4" w:space="0" w:color="auto"/>
+            </w:tcBorders>
+            <w:vAlign w:val="center"/>
+            <w:hideMark/>
+          </w:tcPr>
+          <w:p>
+            <w:pPr>
+              <w:jc w:val="left"/>
+              <w:rPr>
+                <w:vertAlign w:val="subscript"/>
+              </w:rPr>
+            </w:pPr>
+            <w:r>
+              <w:t>H</w:t>
+            </w:r>
+            <w:r>
+              <w:rPr>
+                <w:vertAlign w:val="subscript"/>
+              </w:rPr>
+              <w:t>2</w:t>
+            </w:r>
+          </w:p>
+        </w:tc>
+      </w:tr>
+      <w:tr>
+        <w:tc>
+          <w:tcPr>
+            <w:tcW w:w="2655" w:type="dxa"/>
+            <w:vMerge/>
+            <w:tcBorders>
+              <w:top w:val="single" w:sz="4" w:space="0" w:color="auto"/>
+              <w:left w:val="single" w:sz="4" w:space="0" w:color="auto"/>
+              <w:bottom w:val="single" w:sz="4" w:space="0" w:color="auto"/>
+              <w:right w:val="single" w:sz="4" w:space="0" w:color="auto"/>
+            </w:tcBorders>
+            <w:vAlign w:val="center"/>
+            <w:hideMark/>
           </w:tcPr>
           <w:p>
             <w:pPr>
               <w:jc w:val="left"/>
             </w:pPr>
-            <w:r>
-              <w:t>KOH</w:t>
+          </w:p>
+        </w:tc>
+        <w:tc>
+          <w:tcPr>
+            <w:tcW w:w="2250" w:type="dxa"/>
+            <w:vMerge/>
+            <w:tcBorders>
+              <w:top w:val="single" w:sz="4" w:space="0" w:color="auto"/>
+              <w:left w:val="single" w:sz="4" w:space="0" w:color="auto"/>
+              <w:bottom w:val="single" w:sz="4" w:space="0" w:color="auto"/>
+              <w:right w:val="single" w:sz="4" w:space="0" w:color="auto"/>
+            </w:tcBorders>
+            <w:vAlign w:val="center"/>
+            <w:hideMark/>
+          </w:tcPr>
+          <w:p>
+            <w:pPr>
+              <w:jc w:val="left"/>
+            </w:pPr>
+          </w:p>
+        </w:tc>
+        <w:tc>
+          <w:tcPr>
+            <w:tcW w:w="1530" w:type="dxa"/>
+            <w:tcBorders>
+              <w:top w:val="single" w:sz="4" w:space="0" w:color="auto"/>
+              <w:left w:val="single" w:sz="4" w:space="0" w:color="auto"/>
+              <w:bottom w:val="single" w:sz="4" w:space="0" w:color="auto"/>
+              <w:right w:val="single" w:sz="4" w:space="0" w:color="auto"/>
+            </w:tcBorders>
+            <w:vAlign w:val="center"/>
+            <w:hideMark/>
+          </w:tcPr>
+          <w:p>
+            <w:pPr>
+              <w:jc w:val="left"/>
+            </w:pPr>
+            <w:r>
+              <w:t>41: CW supply</w:t>
+            </w:r>
+          </w:p>
+        </w:tc>
+        <w:tc>
+          <w:tcPr>
+            <w:tcW w:w="1620" w:type="dxa"/>
+            <w:tcBorders>
+              <w:top w:val="single" w:sz="4" w:space="0" w:color="auto"/>
+              <w:left w:val="single" w:sz="4" w:space="0" w:color="auto"/>
+              <w:bottom w:val="single" w:sz="4" w:space="0" w:color="auto"/>
+              <w:right w:val="single" w:sz="4" w:space="0" w:color="auto"/>
+            </w:tcBorders>
+            <w:vAlign w:val="center"/>
+            <w:hideMark/>
+          </w:tcPr>
+          <w:p>
+            <w:pPr>
+              <w:jc w:val="left"/>
+            </w:pPr>
+            <w:r>
+              <w:t>H</w:t>
+            </w:r>
+            <w:r>
+              <w:softHyphen/>
+            </w:r>
+            <w:r>
+              <w:rPr>
+                <w:vertAlign w:val="subscript"/>
+              </w:rPr>
+              <w:t>2</w:t>
+            </w:r>
+            <w:r>
+              <w:t>O(l)</w:t>
+            </w:r>
+          </w:p>
+        </w:tc>
+        <w:tc>
+          <w:tcPr>
+            <w:tcW w:w="1755" w:type="dxa"/>
+            <w:tcBorders>
+              <w:top w:val="single" w:sz="4" w:space="0" w:color="auto"/>
+              <w:left w:val="single" w:sz="4" w:space="0" w:color="auto"/>
+              <w:bottom w:val="single" w:sz="4" w:space="0" w:color="auto"/>
+              <w:right w:val="single" w:sz="4" w:space="0" w:color="auto"/>
+            </w:tcBorders>
+            <w:vAlign w:val="center"/>
+            <w:hideMark/>
+          </w:tcPr>
+          <w:p>
+            <w:pPr>
+              <w:jc w:val="left"/>
+            </w:pPr>
+            <w:r>
+              <w:t>43: CW return</w:t>
+            </w:r>
+          </w:p>
+        </w:tc>
+        <w:tc>
+          <w:tcPr>
+            <w:tcW w:w="1575" w:type="dxa"/>
+            <w:tcBorders>
+              <w:top w:val="single" w:sz="4" w:space="0" w:color="auto"/>
+              <w:left w:val="single" w:sz="4" w:space="0" w:color="auto"/>
+              <w:bottom w:val="single" w:sz="4" w:space="0" w:color="auto"/>
+              <w:right w:val="single" w:sz="4" w:space="0" w:color="auto"/>
+            </w:tcBorders>
+            <w:vAlign w:val="center"/>
+            <w:hideMark/>
+          </w:tcPr>
+          <w:p>
+            <w:pPr>
+              <w:jc w:val="left"/>
+            </w:pPr>
+            <w:r>
+              <w:t>H</w:t>
+            </w:r>
+            <w:r>
+              <w:rPr>
+                <w:vertAlign w:val="subscript"/>
+              </w:rPr>
+              <w:t>2</w:t>
+            </w:r>
+            <w:r>
+              <w:t>O(l)</w:t>
             </w:r>
           </w:p>
         </w:tc>
@@ -7228,45 +9069,93 @@
       <w:tr>
         <w:tc>
           <w:tcPr>
-            <w:tcW w:w="2968" w:type="dxa"/>
-            <w:vMerge/>
+            <w:tcW w:w="2655" w:type="dxa"/>
+            <w:tcBorders>
+              <w:top w:val="single" w:sz="4" w:space="0" w:color="auto"/>
+              <w:left w:val="single" w:sz="4" w:space="0" w:color="auto"/>
+              <w:bottom w:val="single" w:sz="4" w:space="0" w:color="auto"/>
+              <w:right w:val="single" w:sz="4" w:space="0" w:color="auto"/>
+            </w:tcBorders>
+            <w:hideMark/>
           </w:tcPr>
           <w:p>
             <w:pPr>
               <w:jc w:val="center"/>
             </w:pPr>
-          </w:p>
-        </w:tc>
-        <w:tc>
-          <w:tcPr>
-            <w:tcW w:w="1622" w:type="dxa"/>
+            <w:r>
+              <w:t xml:space="preserve">H2_compressed_storage. </w:t>
+            </w:r>
+            <w:proofErr w:type="spellStart"/>
+            <w:r>
+              <w:t>py</w:t>
+            </w:r>
+            <w:proofErr w:type="spellEnd"/>
+          </w:p>
+        </w:tc>
+        <w:tc>
+          <w:tcPr>
+            <w:tcW w:w="2250" w:type="dxa"/>
+            <w:tcBorders>
+              <w:top w:val="single" w:sz="4" w:space="0" w:color="auto"/>
+              <w:left w:val="single" w:sz="4" w:space="0" w:color="auto"/>
+              <w:bottom w:val="single" w:sz="4" w:space="0" w:color="auto"/>
+              <w:right w:val="single" w:sz="4" w:space="0" w:color="auto"/>
+            </w:tcBorders>
+            <w:hideMark/>
+          </w:tcPr>
+          <w:p>
+            <w:pPr>
+              <w:jc w:val="center"/>
+            </w:pPr>
+            <w:r>
+              <w:t>N/A</w:t>
+            </w:r>
+          </w:p>
+        </w:tc>
+        <w:tc>
+          <w:tcPr>
+            <w:tcW w:w="1530" w:type="dxa"/>
+            <w:tcBorders>
+              <w:top w:val="single" w:sz="4" w:space="0" w:color="auto"/>
+              <w:left w:val="single" w:sz="4" w:space="0" w:color="auto"/>
+              <w:bottom w:val="single" w:sz="4" w:space="0" w:color="auto"/>
+              <w:right w:val="single" w:sz="4" w:space="0" w:color="auto"/>
+            </w:tcBorders>
+            <w:vAlign w:val="center"/>
           </w:tcPr>
           <w:p>
             <w:pPr>
               <w:jc w:val="left"/>
             </w:pPr>
-            <w:r>
-              <w:t>10: feedwater</w:t>
-            </w:r>
-          </w:p>
-        </w:tc>
-        <w:tc>
-          <w:tcPr>
-            <w:tcW w:w="1980" w:type="dxa"/>
+          </w:p>
+        </w:tc>
+        <w:tc>
+          <w:tcPr>
+            <w:tcW w:w="1620" w:type="dxa"/>
+            <w:tcBorders>
+              <w:top w:val="single" w:sz="4" w:space="0" w:color="auto"/>
+              <w:left w:val="single" w:sz="4" w:space="0" w:color="auto"/>
+              <w:bottom w:val="single" w:sz="4" w:space="0" w:color="auto"/>
+              <w:right w:val="single" w:sz="4" w:space="0" w:color="auto"/>
+            </w:tcBorders>
+            <w:vAlign w:val="center"/>
           </w:tcPr>
           <w:p>
             <w:pPr>
               <w:jc w:val="left"/>
             </w:pPr>
-            <w:r>
-              <w:t>N/A</w:t>
-            </w:r>
-          </w:p>
-        </w:tc>
-        <w:tc>
-          <w:tcPr>
-            <w:tcW w:w="1440" w:type="dxa"/>
-            <w:vMerge/>
+          </w:p>
+        </w:tc>
+        <w:tc>
+          <w:tcPr>
+            <w:tcW w:w="1755" w:type="dxa"/>
+            <w:tcBorders>
+              <w:top w:val="single" w:sz="4" w:space="0" w:color="auto"/>
+              <w:left w:val="single" w:sz="4" w:space="0" w:color="auto"/>
+              <w:bottom w:val="single" w:sz="4" w:space="0" w:color="auto"/>
+              <w:right w:val="single" w:sz="4" w:space="0" w:color="auto"/>
+            </w:tcBorders>
+            <w:vAlign w:val="center"/>
           </w:tcPr>
           <w:p>
             <w:pPr>
@@ -7276,8 +9165,14 @@
         </w:tc>
         <w:tc>
           <w:tcPr>
-            <w:tcW w:w="2250" w:type="dxa"/>
-            <w:vMerge/>
+            <w:tcW w:w="1575" w:type="dxa"/>
+            <w:tcBorders>
+              <w:top w:val="single" w:sz="4" w:space="0" w:color="auto"/>
+              <w:left w:val="single" w:sz="4" w:space="0" w:color="auto"/>
+              <w:bottom w:val="single" w:sz="4" w:space="0" w:color="auto"/>
+              <w:right w:val="single" w:sz="4" w:space="0" w:color="auto"/>
+            </w:tcBorders>
+            <w:vAlign w:val="center"/>
           </w:tcPr>
           <w:p>
             <w:pPr>
@@ -7301,6 +9196,7 @@
         <w:pStyle w:val="Caption"/>
         <w:keepNext/>
       </w:pPr>
+      <w:bookmarkStart w:id="56" w:name="_Toc146700642"/>
       <w:r>
         <w:t xml:space="preserve">Table </w:t>
       </w:r>
@@ -7315,6 +9211,7 @@
       <w:r>
         <w:t>: Component development summary</w:t>
       </w:r>
+      <w:bookmarkEnd w:id="56"/>
     </w:p>
     <w:tbl>
       <w:tblPr>
@@ -7810,28 +9707,7 @@
     <w:p/>
     <w:p>
       <w:r>
-        <w:t xml:space="preserve">Condenser – Bobby, </w:t>
-      </w:r>
-      <w:r>
-        <w:t xml:space="preserve">Heat exchanger </w:t>
-      </w:r>
-      <w:r>
-        <w:t>–</w:t>
-      </w:r>
-      <w:r>
-        <w:t xml:space="preserve"> Jasper</w:t>
-      </w:r>
-      <w:r>
-        <w:t xml:space="preserve">, </w:t>
-      </w:r>
-      <w:r>
-        <w:t xml:space="preserve">Air cooled chiller </w:t>
-      </w:r>
-      <w:r>
-        <w:t xml:space="preserve">(operate as HX) </w:t>
-      </w:r>
-      <w:r>
-        <w:t xml:space="preserve">- </w:t>
+        <w:t xml:space="preserve">Condenser – Bobby, Heat exchanger – Jasper, Air cooled chiller (operate as HX) - </w:t>
       </w:r>
     </w:p>
     <w:p/>

</xml_diff>